<commit_message>
Adicion de ejercicio de salchichas
</commit_message>
<xml_diff>
--- a/Demanda_tomate/Demanda_tomate.docx
+++ b/Demanda_tomate/Demanda_tomate.docx
@@ -2864,7 +2864,7 @@
       </w:tr>
     </w:tbl>
     <w:bookmarkEnd w:id="20"/>
-    <w:bookmarkStart w:id="24" w:name="tidy-data"/>
+    <w:bookmarkStart w:id="25" w:name="tidy-data"/>
     <w:p>
       <w:pPr>
         <w:pStyle w:val="Heading1"/>
@@ -4106,16 +4106,3795 @@
           </wp:inline>
         </w:drawing>
       </w:r>
+      <w:r>
+        <w:t xml:space="preserve"> </w:t>
+      </w:r>
+      <w:r>
+        <w:t xml:space="preserve"># Carga de datos de salchichas</w:t>
+      </w:r>
     </w:p>
+    <w:tbl>
+      <w:tblPr>
+        <w:tblStyle w:val="Table"/>
+        <w:tblW w:type="pct" w:w="0.0"/>
+        <w:tblLook w:firstRow="1" w:lastRow="0" w:firstColumn="0" w:lastColumn="0" w:noHBand="0" w:noVBand="0" w:val="0020"/>
+      </w:tblPr>
+      <w:tblGrid/>
+      <w:tr>
+        <w:tc>
+          <w:p>
+            <w:pPr>
+              <w:pStyle w:val="Compact"/>
+              <w:jc w:val="right"/>
+            </w:pPr>
+            <w:r>
+              <w:t xml:space="preserve">Dia</w:t>
+            </w:r>
+          </w:p>
+        </w:tc>
+        <w:tc>
+          <w:p>
+            <w:pPr>
+              <w:pStyle w:val="Compact"/>
+              <w:jc w:val="left"/>
+            </w:pPr>
+            <w:r>
+              <w:t xml:space="preserve">Operario</w:t>
+            </w:r>
+          </w:p>
+        </w:tc>
+        <w:tc>
+          <w:p>
+            <w:pPr>
+              <w:pStyle w:val="Compact"/>
+              <w:jc w:val="right"/>
+            </w:pPr>
+            <w:r>
+              <w:t xml:space="preserve">Maquina 1</w:t>
+            </w:r>
+          </w:p>
+        </w:tc>
+        <w:tc>
+          <w:p>
+            <w:pPr>
+              <w:pStyle w:val="Compact"/>
+              <w:jc w:val="right"/>
+            </w:pPr>
+            <w:r>
+              <w:t xml:space="preserve">Maquina 2</w:t>
+            </w:r>
+          </w:p>
+        </w:tc>
+      </w:tr>
+      <w:tr>
+        <w:tc>
+          <w:p>
+            <w:pPr>
+              <w:pStyle w:val="Compact"/>
+              <w:jc w:val="right"/>
+            </w:pPr>
+            <w:r>
+              <w:t xml:space="preserve">1</w:t>
+            </w:r>
+          </w:p>
+        </w:tc>
+        <w:tc>
+          <w:p>
+            <w:pPr>
+              <w:pStyle w:val="Compact"/>
+              <w:jc w:val="left"/>
+            </w:pPr>
+            <w:r>
+              <w:t xml:space="preserve">A</w:t>
+            </w:r>
+          </w:p>
+        </w:tc>
+        <w:tc>
+          <w:p>
+            <w:pPr>
+              <w:pStyle w:val="Compact"/>
+              <w:jc w:val="right"/>
+            </w:pPr>
+            <w:r>
+              <w:t xml:space="preserve">220.3</w:t>
+            </w:r>
+          </w:p>
+        </w:tc>
+        <w:tc>
+          <w:p>
+            <w:pPr>
+              <w:pStyle w:val="Compact"/>
+              <w:jc w:val="right"/>
+            </w:pPr>
+            <w:r>
+              <w:t xml:space="preserve">220.3</w:t>
+            </w:r>
+          </w:p>
+        </w:tc>
+      </w:tr>
+      <w:tr>
+        <w:tc>
+          <w:p>
+            <w:pPr>
+              <w:pStyle w:val="Compact"/>
+              <w:jc w:val="right"/>
+            </w:pPr>
+            <w:r>
+              <w:t xml:space="preserve">1</w:t>
+            </w:r>
+          </w:p>
+        </w:tc>
+        <w:tc>
+          <w:p>
+            <w:pPr>
+              <w:pStyle w:val="Compact"/>
+              <w:jc w:val="left"/>
+            </w:pPr>
+            <w:r>
+              <w:t xml:space="preserve">A</w:t>
+            </w:r>
+          </w:p>
+        </w:tc>
+        <w:tc>
+          <w:p>
+            <w:pPr>
+              <w:pStyle w:val="Compact"/>
+              <w:jc w:val="right"/>
+            </w:pPr>
+            <w:r>
+              <w:t xml:space="preserve">215.5</w:t>
+            </w:r>
+          </w:p>
+        </w:tc>
+        <w:tc>
+          <w:p>
+            <w:pPr>
+              <w:pStyle w:val="Compact"/>
+              <w:jc w:val="right"/>
+            </w:pPr>
+            <w:r>
+              <w:t xml:space="preserve">208.0</w:t>
+            </w:r>
+          </w:p>
+        </w:tc>
+      </w:tr>
+      <w:tr>
+        <w:tc>
+          <w:p>
+            <w:pPr>
+              <w:pStyle w:val="Compact"/>
+              <w:jc w:val="right"/>
+            </w:pPr>
+            <w:r>
+              <w:t xml:space="preserve">1</w:t>
+            </w:r>
+          </w:p>
+        </w:tc>
+        <w:tc>
+          <w:p>
+            <w:pPr>
+              <w:pStyle w:val="Compact"/>
+              <w:jc w:val="left"/>
+            </w:pPr>
+            <w:r>
+              <w:t xml:space="preserve">A</w:t>
+            </w:r>
+          </w:p>
+        </w:tc>
+        <w:tc>
+          <w:p>
+            <w:pPr>
+              <w:pStyle w:val="Compact"/>
+              <w:jc w:val="right"/>
+            </w:pPr>
+            <w:r>
+              <w:t xml:space="preserve">219.1</w:t>
+            </w:r>
+          </w:p>
+        </w:tc>
+        <w:tc>
+          <w:p>
+            <w:pPr>
+              <w:pStyle w:val="Compact"/>
+              <w:jc w:val="right"/>
+            </w:pPr>
+            <w:r>
+              <w:t xml:space="preserve">214.4</w:t>
+            </w:r>
+          </w:p>
+        </w:tc>
+      </w:tr>
+      <w:tr>
+        <w:tc>
+          <w:p>
+            <w:pPr>
+              <w:pStyle w:val="Compact"/>
+              <w:jc w:val="right"/>
+            </w:pPr>
+            <w:r>
+              <w:t xml:space="preserve">1</w:t>
+            </w:r>
+          </w:p>
+        </w:tc>
+        <w:tc>
+          <w:p>
+            <w:pPr>
+              <w:pStyle w:val="Compact"/>
+              <w:jc w:val="left"/>
+            </w:pPr>
+            <w:r>
+              <w:t xml:space="preserve">A</w:t>
+            </w:r>
+          </w:p>
+        </w:tc>
+        <w:tc>
+          <w:p>
+            <w:pPr>
+              <w:pStyle w:val="Compact"/>
+              <w:jc w:val="right"/>
+            </w:pPr>
+            <w:r>
+              <w:t xml:space="preserve">219.2</w:t>
+            </w:r>
+          </w:p>
+        </w:tc>
+        <w:tc>
+          <w:p>
+            <w:pPr>
+              <w:pStyle w:val="Compact"/>
+              <w:jc w:val="right"/>
+            </w:pPr>
+            <w:r>
+              <w:t xml:space="preserve">219.2</w:t>
+            </w:r>
+          </w:p>
+        </w:tc>
+      </w:tr>
+      <w:tr>
+        <w:tc>
+          <w:p>
+            <w:pPr>
+              <w:pStyle w:val="Compact"/>
+              <w:jc w:val="right"/>
+            </w:pPr>
+            <w:r>
+              <w:t xml:space="preserve">2</w:t>
+            </w:r>
+          </w:p>
+        </w:tc>
+        <w:tc>
+          <w:p>
+            <w:pPr>
+              <w:pStyle w:val="Compact"/>
+              <w:jc w:val="left"/>
+            </w:pPr>
+            <w:r>
+              <w:t xml:space="preserve">B</w:t>
+            </w:r>
+          </w:p>
+        </w:tc>
+        <w:tc>
+          <w:p>
+            <w:pPr>
+              <w:pStyle w:val="Compact"/>
+              <w:jc w:val="right"/>
+            </w:pPr>
+            <w:r>
+              <w:t xml:space="preserve">215.8</w:t>
+            </w:r>
+          </w:p>
+        </w:tc>
+        <w:tc>
+          <w:p>
+            <w:pPr>
+              <w:pStyle w:val="Compact"/>
+              <w:jc w:val="right"/>
+            </w:pPr>
+            <w:r>
+              <w:t xml:space="preserve">216.9</w:t>
+            </w:r>
+          </w:p>
+        </w:tc>
+      </w:tr>
+      <w:tr>
+        <w:tc>
+          <w:p>
+            <w:pPr>
+              <w:pStyle w:val="Compact"/>
+              <w:jc w:val="right"/>
+            </w:pPr>
+            <w:r>
+              <w:t xml:space="preserve">2</w:t>
+            </w:r>
+          </w:p>
+        </w:tc>
+        <w:tc>
+          <w:p>
+            <w:pPr>
+              <w:pStyle w:val="Compact"/>
+              <w:jc w:val="left"/>
+            </w:pPr>
+            <w:r>
+              <w:t xml:space="preserve">B</w:t>
+            </w:r>
+          </w:p>
+        </w:tc>
+        <w:tc>
+          <w:p>
+            <w:pPr>
+              <w:pStyle w:val="Compact"/>
+              <w:jc w:val="right"/>
+            </w:pPr>
+            <w:r>
+              <w:t xml:space="preserve">222.0</w:t>
+            </w:r>
+          </w:p>
+        </w:tc>
+        <w:tc>
+          <w:p>
+            <w:pPr>
+              <w:pStyle w:val="Compact"/>
+              <w:jc w:val="right"/>
+            </w:pPr>
+            <w:r>
+              <w:t xml:space="preserve">213.4</w:t>
+            </w:r>
+          </w:p>
+        </w:tc>
+      </w:tr>
+      <w:tr>
+        <w:tc>
+          <w:p>
+            <w:pPr>
+              <w:pStyle w:val="Compact"/>
+              <w:jc w:val="right"/>
+            </w:pPr>
+            <w:r>
+              <w:t xml:space="preserve">2</w:t>
+            </w:r>
+          </w:p>
+        </w:tc>
+        <w:tc>
+          <w:p>
+            <w:pPr>
+              <w:pStyle w:val="Compact"/>
+              <w:jc w:val="left"/>
+            </w:pPr>
+            <w:r>
+              <w:t xml:space="preserve">B</w:t>
+            </w:r>
+          </w:p>
+        </w:tc>
+        <w:tc>
+          <w:p>
+            <w:pPr>
+              <w:pStyle w:val="Compact"/>
+              <w:jc w:val="right"/>
+            </w:pPr>
+            <w:r>
+              <w:t xml:space="preserve">218.9</w:t>
+            </w:r>
+          </w:p>
+        </w:tc>
+        <w:tc>
+          <w:p>
+            <w:pPr>
+              <w:pStyle w:val="Compact"/>
+              <w:jc w:val="right"/>
+            </w:pPr>
+            <w:r>
+              <w:t xml:space="preserve">217.7</w:t>
+            </w:r>
+          </w:p>
+        </w:tc>
+      </w:tr>
+      <w:tr>
+        <w:tc>
+          <w:p>
+            <w:pPr>
+              <w:pStyle w:val="Compact"/>
+              <w:jc w:val="right"/>
+            </w:pPr>
+            <w:r>
+              <w:t xml:space="preserve">2</w:t>
+            </w:r>
+          </w:p>
+        </w:tc>
+        <w:tc>
+          <w:p>
+            <w:pPr>
+              <w:pStyle w:val="Compact"/>
+              <w:jc w:val="left"/>
+            </w:pPr>
+            <w:r>
+              <w:t xml:space="preserve">B</w:t>
+            </w:r>
+          </w:p>
+        </w:tc>
+        <w:tc>
+          <w:p>
+            <w:pPr>
+              <w:pStyle w:val="Compact"/>
+              <w:jc w:val="right"/>
+            </w:pPr>
+            <w:r>
+              <w:t xml:space="preserve">213.6</w:t>
+            </w:r>
+          </w:p>
+        </w:tc>
+        <w:tc>
+          <w:p>
+            <w:pPr>
+              <w:pStyle w:val="Compact"/>
+              <w:jc w:val="right"/>
+            </w:pPr>
+            <w:r>
+              <w:t xml:space="preserve">217.7</w:t>
+            </w:r>
+          </w:p>
+        </w:tc>
+      </w:tr>
+      <w:tr>
+        <w:tc>
+          <w:p>
+            <w:pPr>
+              <w:pStyle w:val="Compact"/>
+              <w:jc w:val="right"/>
+            </w:pPr>
+            <w:r>
+              <w:t xml:space="preserve">3</w:t>
+            </w:r>
+          </w:p>
+        </w:tc>
+        <w:tc>
+          <w:p>
+            <w:pPr>
+              <w:pStyle w:val="Compact"/>
+              <w:jc w:val="left"/>
+            </w:pPr>
+            <w:r>
+              <w:t xml:space="preserve">B</w:t>
+            </w:r>
+          </w:p>
+        </w:tc>
+        <w:tc>
+          <w:p>
+            <w:pPr>
+              <w:pStyle w:val="Compact"/>
+              <w:jc w:val="right"/>
+            </w:pPr>
+            <w:r>
+              <w:t xml:space="preserve">220.4</w:t>
+            </w:r>
+          </w:p>
+        </w:tc>
+        <w:tc>
+          <w:p>
+            <w:pPr>
+              <w:pStyle w:val="Compact"/>
+              <w:jc w:val="right"/>
+            </w:pPr>
+            <w:r>
+              <w:t xml:space="preserve">222.9</w:t>
+            </w:r>
+          </w:p>
+        </w:tc>
+      </w:tr>
+      <w:tr>
+        <w:tc>
+          <w:p>
+            <w:pPr>
+              <w:pStyle w:val="Compact"/>
+              <w:jc w:val="right"/>
+            </w:pPr>
+            <w:r>
+              <w:t xml:space="preserve">3</w:t>
+            </w:r>
+          </w:p>
+        </w:tc>
+        <w:tc>
+          <w:p>
+            <w:pPr>
+              <w:pStyle w:val="Compact"/>
+              <w:jc w:val="left"/>
+            </w:pPr>
+            <w:r>
+              <w:t xml:space="preserve">B</w:t>
+            </w:r>
+          </w:p>
+        </w:tc>
+        <w:tc>
+          <w:p>
+            <w:pPr>
+              <w:pStyle w:val="Compact"/>
+              <w:jc w:val="right"/>
+            </w:pPr>
+            <w:r>
+              <w:t xml:space="preserve">218.7</w:t>
+            </w:r>
+          </w:p>
+        </w:tc>
+        <w:tc>
+          <w:p>
+            <w:pPr>
+              <w:pStyle w:val="Compact"/>
+              <w:jc w:val="right"/>
+            </w:pPr>
+            <w:r>
+              <w:t xml:space="preserve">219.7</w:t>
+            </w:r>
+          </w:p>
+        </w:tc>
+      </w:tr>
+      <w:tr>
+        <w:tc>
+          <w:p>
+            <w:pPr>
+              <w:pStyle w:val="Compact"/>
+              <w:jc w:val="right"/>
+            </w:pPr>
+            <w:r>
+              <w:t xml:space="preserve">3</w:t>
+            </w:r>
+          </w:p>
+        </w:tc>
+        <w:tc>
+          <w:p>
+            <w:pPr>
+              <w:pStyle w:val="Compact"/>
+              <w:jc w:val="left"/>
+            </w:pPr>
+            <w:r>
+              <w:t xml:space="preserve">B</w:t>
+            </w:r>
+          </w:p>
+        </w:tc>
+        <w:tc>
+          <w:p>
+            <w:pPr>
+              <w:pStyle w:val="Compact"/>
+              <w:jc w:val="right"/>
+            </w:pPr>
+            <w:r>
+              <w:t xml:space="preserve">218.6</w:t>
+            </w:r>
+          </w:p>
+        </w:tc>
+        <w:tc>
+          <w:p>
+            <w:pPr>
+              <w:pStyle w:val="Compact"/>
+              <w:jc w:val="right"/>
+            </w:pPr>
+            <w:r>
+              <w:t xml:space="preserve">209.4</w:t>
+            </w:r>
+          </w:p>
+        </w:tc>
+      </w:tr>
+      <w:tr>
+        <w:tc>
+          <w:p>
+            <w:pPr>
+              <w:pStyle w:val="Compact"/>
+              <w:jc w:val="right"/>
+            </w:pPr>
+            <w:r>
+              <w:t xml:space="preserve">3</w:t>
+            </w:r>
+          </w:p>
+        </w:tc>
+        <w:tc>
+          <w:p>
+            <w:pPr>
+              <w:pStyle w:val="Compact"/>
+              <w:jc w:val="left"/>
+            </w:pPr>
+            <w:r>
+              <w:t xml:space="preserve">B</w:t>
+            </w:r>
+          </w:p>
+        </w:tc>
+        <w:tc>
+          <w:p>
+            <w:pPr>
+              <w:pStyle w:val="Compact"/>
+              <w:jc w:val="right"/>
+            </w:pPr>
+            <w:r>
+              <w:t xml:space="preserve">219.6</w:t>
+            </w:r>
+          </w:p>
+        </w:tc>
+        <w:tc>
+          <w:p>
+            <w:pPr>
+              <w:pStyle w:val="Compact"/>
+              <w:jc w:val="right"/>
+            </w:pPr>
+            <w:r>
+              <w:t xml:space="preserve">221.6</w:t>
+            </w:r>
+          </w:p>
+        </w:tc>
+      </w:tr>
+      <w:tr>
+        <w:tc>
+          <w:p>
+            <w:pPr>
+              <w:pStyle w:val="Compact"/>
+              <w:jc w:val="right"/>
+            </w:pPr>
+            <w:r>
+              <w:t xml:space="preserve">4</w:t>
+            </w:r>
+          </w:p>
+        </w:tc>
+        <w:tc>
+          <w:p>
+            <w:pPr>
+              <w:pStyle w:val="Compact"/>
+              <w:jc w:val="left"/>
+            </w:pPr>
+            <w:r>
+              <w:t xml:space="preserve">B</w:t>
+            </w:r>
+          </w:p>
+        </w:tc>
+        <w:tc>
+          <w:p>
+            <w:pPr>
+              <w:pStyle w:val="Compact"/>
+              <w:jc w:val="right"/>
+            </w:pPr>
+            <w:r>
+              <w:t xml:space="preserve">221.5</w:t>
+            </w:r>
+          </w:p>
+        </w:tc>
+        <w:tc>
+          <w:p>
+            <w:pPr>
+              <w:pStyle w:val="Compact"/>
+              <w:jc w:val="right"/>
+            </w:pPr>
+            <w:r>
+              <w:t xml:space="preserve">223.1</w:t>
+            </w:r>
+          </w:p>
+        </w:tc>
+      </w:tr>
+      <w:tr>
+        <w:tc>
+          <w:p>
+            <w:pPr>
+              <w:pStyle w:val="Compact"/>
+              <w:jc w:val="right"/>
+            </w:pPr>
+            <w:r>
+              <w:t xml:space="preserve">4</w:t>
+            </w:r>
+          </w:p>
+        </w:tc>
+        <w:tc>
+          <w:p>
+            <w:pPr>
+              <w:pStyle w:val="Compact"/>
+              <w:jc w:val="left"/>
+            </w:pPr>
+            <w:r>
+              <w:t xml:space="preserve">B</w:t>
+            </w:r>
+          </w:p>
+        </w:tc>
+        <w:tc>
+          <w:p>
+            <w:pPr>
+              <w:pStyle w:val="Compact"/>
+              <w:jc w:val="right"/>
+            </w:pPr>
+            <w:r>
+              <w:t xml:space="preserve">227.0</w:t>
+            </w:r>
+          </w:p>
+        </w:tc>
+        <w:tc>
+          <w:p>
+            <w:pPr>
+              <w:pStyle w:val="Compact"/>
+              <w:jc w:val="right"/>
+            </w:pPr>
+            <w:r>
+              <w:t xml:space="preserve">215.3</w:t>
+            </w:r>
+          </w:p>
+        </w:tc>
+      </w:tr>
+      <w:tr>
+        <w:tc>
+          <w:p>
+            <w:pPr>
+              <w:pStyle w:val="Compact"/>
+              <w:jc w:val="right"/>
+            </w:pPr>
+            <w:r>
+              <w:t xml:space="preserve">4</w:t>
+            </w:r>
+          </w:p>
+        </w:tc>
+        <w:tc>
+          <w:p>
+            <w:pPr>
+              <w:pStyle w:val="Compact"/>
+              <w:jc w:val="left"/>
+            </w:pPr>
+            <w:r>
+              <w:t xml:space="preserve">B</w:t>
+            </w:r>
+          </w:p>
+        </w:tc>
+        <w:tc>
+          <w:p>
+            <w:pPr>
+              <w:pStyle w:val="Compact"/>
+              <w:jc w:val="right"/>
+            </w:pPr>
+            <w:r>
+              <w:t xml:space="preserve">219.5</w:t>
+            </w:r>
+          </w:p>
+        </w:tc>
+        <w:tc>
+          <w:p>
+            <w:pPr>
+              <w:pStyle w:val="Compact"/>
+              <w:jc w:val="right"/>
+            </w:pPr>
+            <w:r>
+              <w:t xml:space="preserve">220.4</w:t>
+            </w:r>
+          </w:p>
+        </w:tc>
+      </w:tr>
+      <w:tr>
+        <w:tc>
+          <w:p>
+            <w:pPr>
+              <w:pStyle w:val="Compact"/>
+              <w:jc w:val="right"/>
+            </w:pPr>
+            <w:r>
+              <w:t xml:space="preserve">4</w:t>
+            </w:r>
+          </w:p>
+        </w:tc>
+        <w:tc>
+          <w:p>
+            <w:pPr>
+              <w:pStyle w:val="Compact"/>
+              <w:jc w:val="left"/>
+            </w:pPr>
+            <w:r>
+              <w:t xml:space="preserve">B</w:t>
+            </w:r>
+          </w:p>
+        </w:tc>
+        <w:tc>
+          <w:p>
+            <w:pPr>
+              <w:pStyle w:val="Compact"/>
+              <w:jc w:val="right"/>
+            </w:pPr>
+            <w:r>
+              <w:t xml:space="preserve">222.5</w:t>
+            </w:r>
+          </w:p>
+        </w:tc>
+        <w:tc>
+          <w:p>
+            <w:pPr>
+              <w:pStyle w:val="Compact"/>
+              <w:jc w:val="right"/>
+            </w:pPr>
+            <w:r>
+              <w:t xml:space="preserve">215.6</w:t>
+            </w:r>
+          </w:p>
+        </w:tc>
+      </w:tr>
+      <w:tr>
+        <w:tc>
+          <w:p>
+            <w:pPr>
+              <w:pStyle w:val="Compact"/>
+              <w:jc w:val="right"/>
+            </w:pPr>
+            <w:r>
+              <w:t xml:space="preserve">5</w:t>
+            </w:r>
+          </w:p>
+        </w:tc>
+        <w:tc>
+          <w:p>
+            <w:pPr>
+              <w:pStyle w:val="Compact"/>
+              <w:jc w:val="left"/>
+            </w:pPr>
+            <w:r>
+              <w:t xml:space="preserve">A</w:t>
+            </w:r>
+          </w:p>
+        </w:tc>
+        <w:tc>
+          <w:p>
+            <w:pPr>
+              <w:pStyle w:val="Compact"/>
+              <w:jc w:val="right"/>
+            </w:pPr>
+            <w:r>
+              <w:t xml:space="preserve">215.7</w:t>
+            </w:r>
+          </w:p>
+        </w:tc>
+        <w:tc>
+          <w:p>
+            <w:pPr>
+              <w:pStyle w:val="Compact"/>
+              <w:jc w:val="right"/>
+            </w:pPr>
+            <w:r>
+              <w:t xml:space="preserve">216.0</w:t>
+            </w:r>
+          </w:p>
+        </w:tc>
+      </w:tr>
+      <w:tr>
+        <w:tc>
+          <w:p>
+            <w:pPr>
+              <w:pStyle w:val="Compact"/>
+              <w:jc w:val="right"/>
+            </w:pPr>
+            <w:r>
+              <w:t xml:space="preserve">5</w:t>
+            </w:r>
+          </w:p>
+        </w:tc>
+        <w:tc>
+          <w:p>
+            <w:pPr>
+              <w:pStyle w:val="Compact"/>
+              <w:jc w:val="left"/>
+            </w:pPr>
+            <w:r>
+              <w:t xml:space="preserve">A</w:t>
+            </w:r>
+          </w:p>
+        </w:tc>
+        <w:tc>
+          <w:p>
+            <w:pPr>
+              <w:pStyle w:val="Compact"/>
+              <w:jc w:val="right"/>
+            </w:pPr>
+            <w:r>
+              <w:t xml:space="preserve">225.3</w:t>
+            </w:r>
+          </w:p>
+        </w:tc>
+        <w:tc>
+          <w:p>
+            <w:pPr>
+              <w:pStyle w:val="Compact"/>
+              <w:jc w:val="right"/>
+            </w:pPr>
+            <w:r>
+              <w:t xml:space="preserve">210.9</w:t>
+            </w:r>
+          </w:p>
+        </w:tc>
+      </w:tr>
+      <w:tr>
+        <w:tc>
+          <w:p>
+            <w:pPr>
+              <w:pStyle w:val="Compact"/>
+              <w:jc w:val="right"/>
+            </w:pPr>
+            <w:r>
+              <w:t xml:space="preserve">5</w:t>
+            </w:r>
+          </w:p>
+        </w:tc>
+        <w:tc>
+          <w:p>
+            <w:pPr>
+              <w:pStyle w:val="Compact"/>
+              <w:jc w:val="left"/>
+            </w:pPr>
+            <w:r>
+              <w:t xml:space="preserve">A</w:t>
+            </w:r>
+          </w:p>
+        </w:tc>
+        <w:tc>
+          <w:p>
+            <w:pPr>
+              <w:pStyle w:val="Compact"/>
+              <w:jc w:val="right"/>
+            </w:pPr>
+            <w:r>
+              <w:t xml:space="preserve">223.0</w:t>
+            </w:r>
+          </w:p>
+        </w:tc>
+        <w:tc>
+          <w:p>
+            <w:pPr>
+              <w:pStyle w:val="Compact"/>
+              <w:jc w:val="right"/>
+            </w:pPr>
+            <w:r>
+              <w:t xml:space="preserve">221.4</w:t>
+            </w:r>
+          </w:p>
+        </w:tc>
+      </w:tr>
+      <w:tr>
+        <w:tc>
+          <w:p>
+            <w:pPr>
+              <w:pStyle w:val="Compact"/>
+              <w:jc w:val="right"/>
+            </w:pPr>
+            <w:r>
+              <w:t xml:space="preserve">5</w:t>
+            </w:r>
+          </w:p>
+        </w:tc>
+        <w:tc>
+          <w:p>
+            <w:pPr>
+              <w:pStyle w:val="Compact"/>
+              <w:jc w:val="left"/>
+            </w:pPr>
+            <w:r>
+              <w:t xml:space="preserve">A</w:t>
+            </w:r>
+          </w:p>
+        </w:tc>
+        <w:tc>
+          <w:p>
+            <w:pPr>
+              <w:pStyle w:val="Compact"/>
+              <w:jc w:val="right"/>
+            </w:pPr>
+            <w:r>
+              <w:t xml:space="preserve">218.0</w:t>
+            </w:r>
+          </w:p>
+        </w:tc>
+        <w:tc>
+          <w:p>
+            <w:pPr>
+              <w:pStyle w:val="Compact"/>
+              <w:jc w:val="right"/>
+            </w:pPr>
+            <w:r>
+              <w:t xml:space="preserve">210.9</w:t>
+            </w:r>
+          </w:p>
+        </w:tc>
+      </w:tr>
+      <w:tr>
+        <w:tc>
+          <w:p>
+            <w:pPr>
+              <w:pStyle w:val="Compact"/>
+              <w:jc w:val="right"/>
+            </w:pPr>
+            <w:r>
+              <w:t xml:space="preserve">6</w:t>
+            </w:r>
+          </w:p>
+        </w:tc>
+        <w:tc>
+          <w:p>
+            <w:pPr>
+              <w:pStyle w:val="Compact"/>
+              <w:jc w:val="left"/>
+            </w:pPr>
+            <w:r>
+              <w:t xml:space="preserve">A</w:t>
+            </w:r>
+          </w:p>
+        </w:tc>
+        <w:tc>
+          <w:p>
+            <w:pPr>
+              <w:pStyle w:val="Compact"/>
+              <w:jc w:val="right"/>
+            </w:pPr>
+            <w:r>
+              <w:t xml:space="preserve">222.7</w:t>
+            </w:r>
+          </w:p>
+        </w:tc>
+        <w:tc>
+          <w:p>
+            <w:pPr>
+              <w:pStyle w:val="Compact"/>
+              <w:jc w:val="right"/>
+            </w:pPr>
+            <w:r>
+              <w:t xml:space="preserve">212.1</w:t>
+            </w:r>
+          </w:p>
+        </w:tc>
+      </w:tr>
+      <w:tr>
+        <w:tc>
+          <w:p>
+            <w:pPr>
+              <w:pStyle w:val="Compact"/>
+              <w:jc w:val="right"/>
+            </w:pPr>
+            <w:r>
+              <w:t xml:space="preserve">6</w:t>
+            </w:r>
+          </w:p>
+        </w:tc>
+        <w:tc>
+          <w:p>
+            <w:pPr>
+              <w:pStyle w:val="Compact"/>
+              <w:jc w:val="left"/>
+            </w:pPr>
+            <w:r>
+              <w:t xml:space="preserve">A</w:t>
+            </w:r>
+          </w:p>
+        </w:tc>
+        <w:tc>
+          <w:p>
+            <w:pPr>
+              <w:pStyle w:val="Compact"/>
+              <w:jc w:val="right"/>
+            </w:pPr>
+            <w:r>
+              <w:t xml:space="preserve">215.1</w:t>
+            </w:r>
+          </w:p>
+        </w:tc>
+        <w:tc>
+          <w:p>
+            <w:pPr>
+              <w:pStyle w:val="Compact"/>
+              <w:jc w:val="right"/>
+            </w:pPr>
+            <w:r>
+              <w:t xml:space="preserve">213.0</w:t>
+            </w:r>
+          </w:p>
+        </w:tc>
+      </w:tr>
+      <w:tr>
+        <w:tc>
+          <w:p>
+            <w:pPr>
+              <w:pStyle w:val="Compact"/>
+              <w:jc w:val="right"/>
+            </w:pPr>
+            <w:r>
+              <w:t xml:space="preserve">6</w:t>
+            </w:r>
+          </w:p>
+        </w:tc>
+        <w:tc>
+          <w:p>
+            <w:pPr>
+              <w:pStyle w:val="Compact"/>
+              <w:jc w:val="left"/>
+            </w:pPr>
+            <w:r>
+              <w:t xml:space="preserve">A</w:t>
+            </w:r>
+          </w:p>
+        </w:tc>
+        <w:tc>
+          <w:p>
+            <w:pPr>
+              <w:pStyle w:val="Compact"/>
+              <w:jc w:val="right"/>
+            </w:pPr>
+            <w:r>
+              <w:t xml:space="preserve">219.6</w:t>
+            </w:r>
+          </w:p>
+        </w:tc>
+        <w:tc>
+          <w:p>
+            <w:pPr>
+              <w:pStyle w:val="Compact"/>
+              <w:jc w:val="right"/>
+            </w:pPr>
+            <w:r>
+              <w:t xml:space="preserve">218.0</w:t>
+            </w:r>
+          </w:p>
+        </w:tc>
+      </w:tr>
+      <w:tr>
+        <w:tc>
+          <w:p>
+            <w:pPr>
+              <w:pStyle w:val="Compact"/>
+              <w:jc w:val="right"/>
+            </w:pPr>
+            <w:r>
+              <w:t xml:space="preserve">6</w:t>
+            </w:r>
+          </w:p>
+        </w:tc>
+        <w:tc>
+          <w:p>
+            <w:pPr>
+              <w:pStyle w:val="Compact"/>
+              <w:jc w:val="left"/>
+            </w:pPr>
+            <w:r>
+              <w:t xml:space="preserve">A</w:t>
+            </w:r>
+          </w:p>
+        </w:tc>
+        <w:tc>
+          <w:p>
+            <w:pPr>
+              <w:pStyle w:val="Compact"/>
+              <w:jc w:val="right"/>
+            </w:pPr>
+            <w:r>
+              <w:t xml:space="preserve">217.3</w:t>
+            </w:r>
+          </w:p>
+        </w:tc>
+        <w:tc>
+          <w:p>
+            <w:pPr>
+              <w:pStyle w:val="Compact"/>
+              <w:jc w:val="right"/>
+            </w:pPr>
+            <w:r>
+              <w:t xml:space="preserve">216.5</w:t>
+            </w:r>
+          </w:p>
+        </w:tc>
+      </w:tr>
+      <w:tr>
+        <w:tc>
+          <w:p>
+            <w:pPr>
+              <w:pStyle w:val="Compact"/>
+              <w:jc w:val="right"/>
+            </w:pPr>
+            <w:r>
+              <w:t xml:space="preserve">7</w:t>
+            </w:r>
+          </w:p>
+        </w:tc>
+        <w:tc>
+          <w:p>
+            <w:pPr>
+              <w:pStyle w:val="Compact"/>
+              <w:jc w:val="left"/>
+            </w:pPr>
+            <w:r>
+              <w:t xml:space="preserve">A</w:t>
+            </w:r>
+          </w:p>
+        </w:tc>
+        <w:tc>
+          <w:p>
+            <w:pPr>
+              <w:pStyle w:val="Compact"/>
+              <w:jc w:val="right"/>
+            </w:pPr>
+            <w:r>
+              <w:t xml:space="preserve">216.0</w:t>
+            </w:r>
+          </w:p>
+        </w:tc>
+        <w:tc>
+          <w:p>
+            <w:pPr>
+              <w:pStyle w:val="Compact"/>
+              <w:jc w:val="right"/>
+            </w:pPr>
+            <w:r>
+              <w:t xml:space="preserve">216.9</w:t>
+            </w:r>
+          </w:p>
+        </w:tc>
+      </w:tr>
+      <w:tr>
+        <w:tc>
+          <w:p>
+            <w:pPr>
+              <w:pStyle w:val="Compact"/>
+              <w:jc w:val="right"/>
+            </w:pPr>
+            <w:r>
+              <w:t xml:space="preserve">7</w:t>
+            </w:r>
+          </w:p>
+        </w:tc>
+        <w:tc>
+          <w:p>
+            <w:pPr>
+              <w:pStyle w:val="Compact"/>
+              <w:jc w:val="left"/>
+            </w:pPr>
+            <w:r>
+              <w:t xml:space="preserve">A</w:t>
+            </w:r>
+          </w:p>
+        </w:tc>
+        <w:tc>
+          <w:p>
+            <w:pPr>
+              <w:pStyle w:val="Compact"/>
+              <w:jc w:val="right"/>
+            </w:pPr>
+            <w:r>
+              <w:t xml:space="preserve">218.8</w:t>
+            </w:r>
+          </w:p>
+        </w:tc>
+        <w:tc>
+          <w:p>
+            <w:pPr>
+              <w:pStyle w:val="Compact"/>
+              <w:jc w:val="right"/>
+            </w:pPr>
+            <w:r>
+              <w:t xml:space="preserve">216.0</w:t>
+            </w:r>
+          </w:p>
+        </w:tc>
+      </w:tr>
+      <w:tr>
+        <w:tc>
+          <w:p>
+            <w:pPr>
+              <w:pStyle w:val="Compact"/>
+              <w:jc w:val="right"/>
+            </w:pPr>
+            <w:r>
+              <w:t xml:space="preserve">7</w:t>
+            </w:r>
+          </w:p>
+        </w:tc>
+        <w:tc>
+          <w:p>
+            <w:pPr>
+              <w:pStyle w:val="Compact"/>
+              <w:jc w:val="left"/>
+            </w:pPr>
+            <w:r>
+              <w:t xml:space="preserve">A</w:t>
+            </w:r>
+          </w:p>
+        </w:tc>
+        <w:tc>
+          <w:p>
+            <w:pPr>
+              <w:pStyle w:val="Compact"/>
+              <w:jc w:val="right"/>
+            </w:pPr>
+            <w:r>
+              <w:t xml:space="preserve">217.9</w:t>
+            </w:r>
+          </w:p>
+        </w:tc>
+        <w:tc>
+          <w:p>
+            <w:pPr>
+              <w:pStyle w:val="Compact"/>
+              <w:jc w:val="right"/>
+            </w:pPr>
+            <w:r>
+              <w:t xml:space="preserve">213.5</w:t>
+            </w:r>
+          </w:p>
+        </w:tc>
+      </w:tr>
+      <w:tr>
+        <w:tc>
+          <w:p>
+            <w:pPr>
+              <w:pStyle w:val="Compact"/>
+              <w:jc w:val="right"/>
+            </w:pPr>
+            <w:r>
+              <w:t xml:space="preserve">7</w:t>
+            </w:r>
+          </w:p>
+        </w:tc>
+        <w:tc>
+          <w:p>
+            <w:pPr>
+              <w:pStyle w:val="Compact"/>
+              <w:jc w:val="left"/>
+            </w:pPr>
+            <w:r>
+              <w:t xml:space="preserve">A</w:t>
+            </w:r>
+          </w:p>
+        </w:tc>
+        <w:tc>
+          <w:p>
+            <w:pPr>
+              <w:pStyle w:val="Compact"/>
+              <w:jc w:val="right"/>
+            </w:pPr>
+            <w:r>
+              <w:t xml:space="preserve">213.0</w:t>
+            </w:r>
+          </w:p>
+        </w:tc>
+        <w:tc>
+          <w:p>
+            <w:pPr>
+              <w:pStyle w:val="Compact"/>
+              <w:jc w:val="right"/>
+            </w:pPr>
+            <w:r>
+              <w:t xml:space="preserve">219.2</w:t>
+            </w:r>
+          </w:p>
+        </w:tc>
+      </w:tr>
+      <w:tr>
+        <w:tc>
+          <w:p>
+            <w:pPr>
+              <w:pStyle w:val="Compact"/>
+              <w:jc w:val="right"/>
+            </w:pPr>
+            <w:r>
+              <w:t xml:space="preserve">8</w:t>
+            </w:r>
+          </w:p>
+        </w:tc>
+        <w:tc>
+          <w:p>
+            <w:pPr>
+              <w:pStyle w:val="Compact"/>
+              <w:jc w:val="left"/>
+            </w:pPr>
+            <w:r>
+              <w:t xml:space="preserve">B</w:t>
+            </w:r>
+          </w:p>
+        </w:tc>
+        <w:tc>
+          <w:p>
+            <w:pPr>
+              <w:pStyle w:val="Compact"/>
+              <w:jc w:val="right"/>
+            </w:pPr>
+            <w:r>
+              <w:t xml:space="preserve">219.4</w:t>
+            </w:r>
+          </w:p>
+        </w:tc>
+        <w:tc>
+          <w:p>
+            <w:pPr>
+              <w:pStyle w:val="Compact"/>
+              <w:jc w:val="right"/>
+            </w:pPr>
+            <w:r>
+              <w:t xml:space="preserve">216.2</w:t>
+            </w:r>
+          </w:p>
+        </w:tc>
+      </w:tr>
+      <w:tr>
+        <w:tc>
+          <w:p>
+            <w:pPr>
+              <w:pStyle w:val="Compact"/>
+              <w:jc w:val="right"/>
+            </w:pPr>
+            <w:r>
+              <w:t xml:space="preserve">8</w:t>
+            </w:r>
+          </w:p>
+        </w:tc>
+        <w:tc>
+          <w:p>
+            <w:pPr>
+              <w:pStyle w:val="Compact"/>
+              <w:jc w:val="left"/>
+            </w:pPr>
+            <w:r>
+              <w:t xml:space="preserve">B</w:t>
+            </w:r>
+          </w:p>
+        </w:tc>
+        <w:tc>
+          <w:p>
+            <w:pPr>
+              <w:pStyle w:val="Compact"/>
+              <w:jc w:val="right"/>
+            </w:pPr>
+            <w:r>
+              <w:t xml:space="preserve">218.3</w:t>
+            </w:r>
+          </w:p>
+        </w:tc>
+        <w:tc>
+          <w:p>
+            <w:pPr>
+              <w:pStyle w:val="Compact"/>
+              <w:jc w:val="right"/>
+            </w:pPr>
+            <w:r>
+              <w:t xml:space="preserve">218.4</w:t>
+            </w:r>
+          </w:p>
+        </w:tc>
+      </w:tr>
+      <w:tr>
+        <w:tc>
+          <w:p>
+            <w:pPr>
+              <w:pStyle w:val="Compact"/>
+              <w:jc w:val="right"/>
+            </w:pPr>
+            <w:r>
+              <w:t xml:space="preserve">8</w:t>
+            </w:r>
+          </w:p>
+        </w:tc>
+        <w:tc>
+          <w:p>
+            <w:pPr>
+              <w:pStyle w:val="Compact"/>
+              <w:jc w:val="left"/>
+            </w:pPr>
+            <w:r>
+              <w:t xml:space="preserve">B</w:t>
+            </w:r>
+          </w:p>
+        </w:tc>
+        <w:tc>
+          <w:p>
+            <w:pPr>
+              <w:pStyle w:val="Compact"/>
+              <w:jc w:val="right"/>
+            </w:pPr>
+            <w:r>
+              <w:t xml:space="preserve">216.7</w:t>
+            </w:r>
+          </w:p>
+        </w:tc>
+        <w:tc>
+          <w:p>
+            <w:pPr>
+              <w:pStyle w:val="Compact"/>
+              <w:jc w:val="right"/>
+            </w:pPr>
+            <w:r>
+              <w:t xml:space="preserve">216.6</w:t>
+            </w:r>
+          </w:p>
+        </w:tc>
+      </w:tr>
+      <w:tr>
+        <w:tc>
+          <w:p>
+            <w:pPr>
+              <w:pStyle w:val="Compact"/>
+              <w:jc w:val="right"/>
+            </w:pPr>
+            <w:r>
+              <w:t xml:space="preserve">8</w:t>
+            </w:r>
+          </w:p>
+        </w:tc>
+        <w:tc>
+          <w:p>
+            <w:pPr>
+              <w:pStyle w:val="Compact"/>
+              <w:jc w:val="left"/>
+            </w:pPr>
+            <w:r>
+              <w:t xml:space="preserve">B</w:t>
+            </w:r>
+          </w:p>
+        </w:tc>
+        <w:tc>
+          <w:p>
+            <w:pPr>
+              <w:pStyle w:val="Compact"/>
+              <w:jc w:val="right"/>
+            </w:pPr>
+            <w:r>
+              <w:t xml:space="preserve">224.1</w:t>
+            </w:r>
+          </w:p>
+        </w:tc>
+        <w:tc>
+          <w:p>
+            <w:pPr>
+              <w:pStyle w:val="Compact"/>
+              <w:jc w:val="right"/>
+            </w:pPr>
+            <w:r>
+              <w:t xml:space="preserve">214.9</w:t>
+            </w:r>
+          </w:p>
+        </w:tc>
+      </w:tr>
+      <w:tr>
+        <w:tc>
+          <w:p>
+            <w:pPr>
+              <w:pStyle w:val="Compact"/>
+              <w:jc w:val="right"/>
+            </w:pPr>
+            <w:r>
+              <w:t xml:space="preserve">9</w:t>
+            </w:r>
+          </w:p>
+        </w:tc>
+        <w:tc>
+          <w:p>
+            <w:pPr>
+              <w:pStyle w:val="Compact"/>
+              <w:jc w:val="left"/>
+            </w:pPr>
+            <w:r>
+              <w:t xml:space="preserve">B</w:t>
+            </w:r>
+          </w:p>
+        </w:tc>
+        <w:tc>
+          <w:p>
+            <w:pPr>
+              <w:pStyle w:val="Compact"/>
+              <w:jc w:val="right"/>
+            </w:pPr>
+            <w:r>
+              <w:t xml:space="preserve">219.8</w:t>
+            </w:r>
+          </w:p>
+        </w:tc>
+        <w:tc>
+          <w:p>
+            <w:pPr>
+              <w:pStyle w:val="Compact"/>
+              <w:jc w:val="right"/>
+            </w:pPr>
+            <w:r>
+              <w:t xml:space="preserve">216.2</w:t>
+            </w:r>
+          </w:p>
+        </w:tc>
+      </w:tr>
+      <w:tr>
+        <w:tc>
+          <w:p>
+            <w:pPr>
+              <w:pStyle w:val="Compact"/>
+              <w:jc w:val="right"/>
+            </w:pPr>
+            <w:r>
+              <w:t xml:space="preserve">9</w:t>
+            </w:r>
+          </w:p>
+        </w:tc>
+        <w:tc>
+          <w:p>
+            <w:pPr>
+              <w:pStyle w:val="Compact"/>
+              <w:jc w:val="left"/>
+            </w:pPr>
+            <w:r>
+              <w:t xml:space="preserve">B</w:t>
+            </w:r>
+          </w:p>
+        </w:tc>
+        <w:tc>
+          <w:p>
+            <w:pPr>
+              <w:pStyle w:val="Compact"/>
+              <w:jc w:val="right"/>
+            </w:pPr>
+            <w:r>
+              <w:t xml:space="preserve">222.6</w:t>
+            </w:r>
+          </w:p>
+        </w:tc>
+        <w:tc>
+          <w:p>
+            <w:pPr>
+              <w:pStyle w:val="Compact"/>
+              <w:jc w:val="right"/>
+            </w:pPr>
+            <w:r>
+              <w:t xml:space="preserve">212.2</w:t>
+            </w:r>
+          </w:p>
+        </w:tc>
+      </w:tr>
+      <w:tr>
+        <w:tc>
+          <w:p>
+            <w:pPr>
+              <w:pStyle w:val="Compact"/>
+              <w:jc w:val="right"/>
+            </w:pPr>
+            <w:r>
+              <w:t xml:space="preserve">9</w:t>
+            </w:r>
+          </w:p>
+        </w:tc>
+        <w:tc>
+          <w:p>
+            <w:pPr>
+              <w:pStyle w:val="Compact"/>
+              <w:jc w:val="left"/>
+            </w:pPr>
+            <w:r>
+              <w:t xml:space="preserve">B</w:t>
+            </w:r>
+          </w:p>
+        </w:tc>
+        <w:tc>
+          <w:p>
+            <w:pPr>
+              <w:pStyle w:val="Compact"/>
+              <w:jc w:val="right"/>
+            </w:pPr>
+            <w:r>
+              <w:t xml:space="preserve">219.1</w:t>
+            </w:r>
+          </w:p>
+        </w:tc>
+        <w:tc>
+          <w:p>
+            <w:pPr>
+              <w:pStyle w:val="Compact"/>
+              <w:jc w:val="right"/>
+            </w:pPr>
+            <w:r>
+              <w:t xml:space="preserve">216.9</w:t>
+            </w:r>
+          </w:p>
+        </w:tc>
+      </w:tr>
+      <w:tr>
+        <w:tc>
+          <w:p>
+            <w:pPr>
+              <w:pStyle w:val="Compact"/>
+              <w:jc w:val="right"/>
+            </w:pPr>
+            <w:r>
+              <w:t xml:space="preserve">9</w:t>
+            </w:r>
+          </w:p>
+        </w:tc>
+        <w:tc>
+          <w:p>
+            <w:pPr>
+              <w:pStyle w:val="Compact"/>
+              <w:jc w:val="left"/>
+            </w:pPr>
+            <w:r>
+              <w:t xml:space="preserve">B</w:t>
+            </w:r>
+          </w:p>
+        </w:tc>
+        <w:tc>
+          <w:p>
+            <w:pPr>
+              <w:pStyle w:val="Compact"/>
+              <w:jc w:val="right"/>
+            </w:pPr>
+            <w:r>
+              <w:t xml:space="preserve">217.7</w:t>
+            </w:r>
+          </w:p>
+        </w:tc>
+        <w:tc>
+          <w:p>
+            <w:pPr>
+              <w:pStyle w:val="Compact"/>
+              <w:jc w:val="right"/>
+            </w:pPr>
+            <w:r>
+              <w:t xml:space="preserve">214.9</w:t>
+            </w:r>
+          </w:p>
+        </w:tc>
+      </w:tr>
+      <w:tr>
+        <w:tc>
+          <w:p>
+            <w:pPr>
+              <w:pStyle w:val="Compact"/>
+              <w:jc w:val="right"/>
+            </w:pPr>
+            <w:r>
+              <w:t xml:space="preserve">10</w:t>
+            </w:r>
+          </w:p>
+        </w:tc>
+        <w:tc>
+          <w:p>
+            <w:pPr>
+              <w:pStyle w:val="Compact"/>
+              <w:jc w:val="left"/>
+            </w:pPr>
+            <w:r>
+              <w:t xml:space="preserve">A</w:t>
+            </w:r>
+          </w:p>
+        </w:tc>
+        <w:tc>
+          <w:p>
+            <w:pPr>
+              <w:pStyle w:val="Compact"/>
+              <w:jc w:val="right"/>
+            </w:pPr>
+            <w:r>
+              <w:t xml:space="preserve">220.2</w:t>
+            </w:r>
+          </w:p>
+        </w:tc>
+        <w:tc>
+          <w:p>
+            <w:pPr>
+              <w:pStyle w:val="Compact"/>
+              <w:jc w:val="right"/>
+            </w:pPr>
+            <w:r>
+              <w:t xml:space="preserve">222.9</w:t>
+            </w:r>
+          </w:p>
+        </w:tc>
+      </w:tr>
+      <w:tr>
+        <w:tc>
+          <w:p>
+            <w:pPr>
+              <w:pStyle w:val="Compact"/>
+              <w:jc w:val="right"/>
+            </w:pPr>
+            <w:r>
+              <w:t xml:space="preserve">10</w:t>
+            </w:r>
+          </w:p>
+        </w:tc>
+        <w:tc>
+          <w:p>
+            <w:pPr>
+              <w:pStyle w:val="Compact"/>
+              <w:jc w:val="left"/>
+            </w:pPr>
+            <w:r>
+              <w:t xml:space="preserve">A</w:t>
+            </w:r>
+          </w:p>
+        </w:tc>
+        <w:tc>
+          <w:p>
+            <w:pPr>
+              <w:pStyle w:val="Compact"/>
+              <w:jc w:val="right"/>
+            </w:pPr>
+            <w:r>
+              <w:t xml:space="preserve">219.5</w:t>
+            </w:r>
+          </w:p>
+        </w:tc>
+        <w:tc>
+          <w:p>
+            <w:pPr>
+              <w:pStyle w:val="Compact"/>
+              <w:jc w:val="right"/>
+            </w:pPr>
+            <w:r>
+              <w:t xml:space="preserve">214.3</w:t>
+            </w:r>
+          </w:p>
+        </w:tc>
+      </w:tr>
+      <w:tr>
+        <w:tc>
+          <w:p>
+            <w:pPr>
+              <w:pStyle w:val="Compact"/>
+              <w:jc w:val="right"/>
+            </w:pPr>
+            <w:r>
+              <w:t xml:space="preserve">10</w:t>
+            </w:r>
+          </w:p>
+        </w:tc>
+        <w:tc>
+          <w:p>
+            <w:pPr>
+              <w:pStyle w:val="Compact"/>
+              <w:jc w:val="left"/>
+            </w:pPr>
+            <w:r>
+              <w:t xml:space="preserve">A</w:t>
+            </w:r>
+          </w:p>
+        </w:tc>
+        <w:tc>
+          <w:p>
+            <w:pPr>
+              <w:pStyle w:val="Compact"/>
+              <w:jc w:val="right"/>
+            </w:pPr>
+            <w:r>
+              <w:t xml:space="preserve">222.4</w:t>
+            </w:r>
+          </w:p>
+        </w:tc>
+        <w:tc>
+          <w:p>
+            <w:pPr>
+              <w:pStyle w:val="Compact"/>
+              <w:jc w:val="right"/>
+            </w:pPr>
+            <w:r>
+              <w:t xml:space="preserve">219.1</w:t>
+            </w:r>
+          </w:p>
+        </w:tc>
+      </w:tr>
+      <w:tr>
+        <w:tc>
+          <w:p>
+            <w:pPr>
+              <w:pStyle w:val="Compact"/>
+              <w:jc w:val="right"/>
+            </w:pPr>
+            <w:r>
+              <w:t xml:space="preserve">10</w:t>
+            </w:r>
+          </w:p>
+        </w:tc>
+        <w:tc>
+          <w:p>
+            <w:pPr>
+              <w:pStyle w:val="Compact"/>
+              <w:jc w:val="left"/>
+            </w:pPr>
+            <w:r>
+              <w:t xml:space="preserve">A</w:t>
+            </w:r>
+          </w:p>
+        </w:tc>
+        <w:tc>
+          <w:p>
+            <w:pPr>
+              <w:pStyle w:val="Compact"/>
+              <w:jc w:val="right"/>
+            </w:pPr>
+            <w:r>
+              <w:t xml:space="preserve">219.9</w:t>
+            </w:r>
+          </w:p>
+        </w:tc>
+        <w:tc>
+          <w:p>
+            <w:pPr>
+              <w:pStyle w:val="Compact"/>
+              <w:jc w:val="right"/>
+            </w:pPr>
+            <w:r>
+              <w:t xml:space="preserve">216.7</w:t>
+            </w:r>
+          </w:p>
+        </w:tc>
+      </w:tr>
+      <w:tr>
+        <w:tc>
+          <w:p>
+            <w:pPr>
+              <w:pStyle w:val="Compact"/>
+              <w:jc w:val="right"/>
+            </w:pPr>
+            <w:r>
+              <w:t xml:space="preserve">11</w:t>
+            </w:r>
+          </w:p>
+        </w:tc>
+        <w:tc>
+          <w:p>
+            <w:pPr>
+              <w:pStyle w:val="Compact"/>
+              <w:jc w:val="left"/>
+            </w:pPr>
+            <w:r>
+              <w:t xml:space="preserve">B</w:t>
+            </w:r>
+          </w:p>
+        </w:tc>
+        <w:tc>
+          <w:p>
+            <w:pPr>
+              <w:pStyle w:val="Compact"/>
+              <w:jc w:val="right"/>
+            </w:pPr>
+            <w:r>
+              <w:t xml:space="preserve">218.0</w:t>
+            </w:r>
+          </w:p>
+        </w:tc>
+        <w:tc>
+          <w:p>
+            <w:pPr>
+              <w:pStyle w:val="Compact"/>
+              <w:jc w:val="right"/>
+            </w:pPr>
+            <w:r>
+              <w:t xml:space="preserve">214.9</w:t>
+            </w:r>
+          </w:p>
+        </w:tc>
+      </w:tr>
+      <w:tr>
+        <w:tc>
+          <w:p>
+            <w:pPr>
+              <w:pStyle w:val="Compact"/>
+              <w:jc w:val="right"/>
+            </w:pPr>
+            <w:r>
+              <w:t xml:space="preserve">11</w:t>
+            </w:r>
+          </w:p>
+        </w:tc>
+        <w:tc>
+          <w:p>
+            <w:pPr>
+              <w:pStyle w:val="Compact"/>
+              <w:jc w:val="left"/>
+            </w:pPr>
+            <w:r>
+              <w:t xml:space="preserve">B</w:t>
+            </w:r>
+          </w:p>
+        </w:tc>
+        <w:tc>
+          <w:p>
+            <w:pPr>
+              <w:pStyle w:val="Compact"/>
+              <w:jc w:val="right"/>
+            </w:pPr>
+            <w:r>
+              <w:t xml:space="preserve">223.9</w:t>
+            </w:r>
+          </w:p>
+        </w:tc>
+        <w:tc>
+          <w:p>
+            <w:pPr>
+              <w:pStyle w:val="Compact"/>
+              <w:jc w:val="right"/>
+            </w:pPr>
+            <w:r>
+              <w:t xml:space="preserve">212.6</w:t>
+            </w:r>
+          </w:p>
+        </w:tc>
+      </w:tr>
+      <w:tr>
+        <w:tc>
+          <w:p>
+            <w:pPr>
+              <w:pStyle w:val="Compact"/>
+              <w:jc w:val="right"/>
+            </w:pPr>
+            <w:r>
+              <w:t xml:space="preserve">11</w:t>
+            </w:r>
+          </w:p>
+        </w:tc>
+        <w:tc>
+          <w:p>
+            <w:pPr>
+              <w:pStyle w:val="Compact"/>
+              <w:jc w:val="left"/>
+            </w:pPr>
+            <w:r>
+              <w:t xml:space="preserve">B</w:t>
+            </w:r>
+          </w:p>
+        </w:tc>
+        <w:tc>
+          <w:p>
+            <w:pPr>
+              <w:pStyle w:val="Compact"/>
+              <w:jc w:val="right"/>
+            </w:pPr>
+            <w:r>
+              <w:t xml:space="preserve">219.6</w:t>
+            </w:r>
+          </w:p>
+        </w:tc>
+        <w:tc>
+          <w:p>
+            <w:pPr>
+              <w:pStyle w:val="Compact"/>
+              <w:jc w:val="right"/>
+            </w:pPr>
+            <w:r>
+              <w:t xml:space="preserve">219.4</w:t>
+            </w:r>
+          </w:p>
+        </w:tc>
+      </w:tr>
+      <w:tr>
+        <w:tc>
+          <w:p>
+            <w:pPr>
+              <w:pStyle w:val="Compact"/>
+              <w:jc w:val="right"/>
+            </w:pPr>
+            <w:r>
+              <w:t xml:space="preserve">11</w:t>
+            </w:r>
+          </w:p>
+        </w:tc>
+        <w:tc>
+          <w:p>
+            <w:pPr>
+              <w:pStyle w:val="Compact"/>
+              <w:jc w:val="left"/>
+            </w:pPr>
+            <w:r>
+              <w:t xml:space="preserve">B</w:t>
+            </w:r>
+          </w:p>
+        </w:tc>
+        <w:tc>
+          <w:p>
+            <w:pPr>
+              <w:pStyle w:val="Compact"/>
+              <w:jc w:val="right"/>
+            </w:pPr>
+            <w:r>
+              <w:t xml:space="preserve">221.9</w:t>
+            </w:r>
+          </w:p>
+        </w:tc>
+        <w:tc>
+          <w:p>
+            <w:pPr>
+              <w:pStyle w:val="Compact"/>
+              <w:jc w:val="right"/>
+            </w:pPr>
+            <w:r>
+              <w:t xml:space="preserve">212.3</w:t>
+            </w:r>
+          </w:p>
+        </w:tc>
+      </w:tr>
+      <w:tr>
+        <w:tc>
+          <w:p>
+            <w:pPr>
+              <w:pStyle w:val="Compact"/>
+              <w:jc w:val="right"/>
+            </w:pPr>
+            <w:r>
+              <w:t xml:space="preserve">12</w:t>
+            </w:r>
+          </w:p>
+        </w:tc>
+        <w:tc>
+          <w:p>
+            <w:pPr>
+              <w:pStyle w:val="Compact"/>
+              <w:jc w:val="left"/>
+            </w:pPr>
+            <w:r>
+              <w:t xml:space="preserve">B</w:t>
+            </w:r>
+          </w:p>
+        </w:tc>
+        <w:tc>
+          <w:p>
+            <w:pPr>
+              <w:pStyle w:val="Compact"/>
+              <w:jc w:val="right"/>
+            </w:pPr>
+            <w:r>
+              <w:t xml:space="preserve">219.3</w:t>
+            </w:r>
+          </w:p>
+        </w:tc>
+        <w:tc>
+          <w:p>
+            <w:pPr>
+              <w:pStyle w:val="Compact"/>
+              <w:jc w:val="right"/>
+            </w:pPr>
+            <w:r>
+              <w:t xml:space="preserve">219.0</w:t>
+            </w:r>
+          </w:p>
+        </w:tc>
+      </w:tr>
+      <w:tr>
+        <w:tc>
+          <w:p>
+            <w:pPr>
+              <w:pStyle w:val="Compact"/>
+              <w:jc w:val="right"/>
+            </w:pPr>
+            <w:r>
+              <w:t xml:space="preserve">12</w:t>
+            </w:r>
+          </w:p>
+        </w:tc>
+        <w:tc>
+          <w:p>
+            <w:pPr>
+              <w:pStyle w:val="Compact"/>
+              <w:jc w:val="left"/>
+            </w:pPr>
+            <w:r>
+              <w:t xml:space="preserve">B</w:t>
+            </w:r>
+          </w:p>
+        </w:tc>
+        <w:tc>
+          <w:p>
+            <w:pPr>
+              <w:pStyle w:val="Compact"/>
+              <w:jc w:val="right"/>
+            </w:pPr>
+            <w:r>
+              <w:t xml:space="preserve">219.6</w:t>
+            </w:r>
+          </w:p>
+        </w:tc>
+        <w:tc>
+          <w:p>
+            <w:pPr>
+              <w:pStyle w:val="Compact"/>
+              <w:jc w:val="right"/>
+            </w:pPr>
+            <w:r>
+              <w:t xml:space="preserve">216.7</w:t>
+            </w:r>
+          </w:p>
+        </w:tc>
+      </w:tr>
+      <w:tr>
+        <w:tc>
+          <w:p>
+            <w:pPr>
+              <w:pStyle w:val="Compact"/>
+              <w:jc w:val="right"/>
+            </w:pPr>
+            <w:r>
+              <w:t xml:space="preserve">12</w:t>
+            </w:r>
+          </w:p>
+        </w:tc>
+        <w:tc>
+          <w:p>
+            <w:pPr>
+              <w:pStyle w:val="Compact"/>
+              <w:jc w:val="left"/>
+            </w:pPr>
+            <w:r>
+              <w:t xml:space="preserve">B</w:t>
+            </w:r>
+          </w:p>
+        </w:tc>
+        <w:tc>
+          <w:p>
+            <w:pPr>
+              <w:pStyle w:val="Compact"/>
+              <w:jc w:val="right"/>
+            </w:pPr>
+            <w:r>
+              <w:t xml:space="preserve">218.8</w:t>
+            </w:r>
+          </w:p>
+        </w:tc>
+        <w:tc>
+          <w:p>
+            <w:pPr>
+              <w:pStyle w:val="Compact"/>
+              <w:jc w:val="right"/>
+            </w:pPr>
+            <w:r>
+              <w:t xml:space="preserve">216.4</w:t>
+            </w:r>
+          </w:p>
+        </w:tc>
+      </w:tr>
+      <w:tr>
+        <w:tc>
+          <w:p>
+            <w:pPr>
+              <w:pStyle w:val="Compact"/>
+              <w:jc w:val="right"/>
+            </w:pPr>
+            <w:r>
+              <w:t xml:space="preserve">12</w:t>
+            </w:r>
+          </w:p>
+        </w:tc>
+        <w:tc>
+          <w:p>
+            <w:pPr>
+              <w:pStyle w:val="Compact"/>
+              <w:jc w:val="left"/>
+            </w:pPr>
+            <w:r>
+              <w:t xml:space="preserve">B</w:t>
+            </w:r>
+          </w:p>
+        </w:tc>
+        <w:tc>
+          <w:p>
+            <w:pPr>
+              <w:pStyle w:val="Compact"/>
+              <w:jc w:val="right"/>
+            </w:pPr>
+            <w:r>
+              <w:t xml:space="preserve">219.9</w:t>
+            </w:r>
+          </w:p>
+        </w:tc>
+        <w:tc>
+          <w:p>
+            <w:pPr>
+              <w:pStyle w:val="Compact"/>
+              <w:jc w:val="right"/>
+            </w:pPr>
+            <w:r>
+              <w:t xml:space="preserve">213.5</w:t>
+            </w:r>
+          </w:p>
+        </w:tc>
+      </w:tr>
+      <w:tr>
+        <w:tc>
+          <w:p>
+            <w:pPr>
+              <w:pStyle w:val="Compact"/>
+              <w:jc w:val="right"/>
+            </w:pPr>
+            <w:r>
+              <w:t xml:space="preserve">13</w:t>
+            </w:r>
+          </w:p>
+        </w:tc>
+        <w:tc>
+          <w:p>
+            <w:pPr>
+              <w:pStyle w:val="Compact"/>
+              <w:jc w:val="left"/>
+            </w:pPr>
+            <w:r>
+              <w:t xml:space="preserve">B</w:t>
+            </w:r>
+          </w:p>
+        </w:tc>
+        <w:tc>
+          <w:p>
+            <w:pPr>
+              <w:pStyle w:val="Compact"/>
+              <w:jc w:val="right"/>
+            </w:pPr>
+            <w:r>
+              <w:t xml:space="preserve">220.0</w:t>
+            </w:r>
+          </w:p>
+        </w:tc>
+        <w:tc>
+          <w:p>
+            <w:pPr>
+              <w:pStyle w:val="Compact"/>
+              <w:jc w:val="right"/>
+            </w:pPr>
+            <w:r>
+              <w:t xml:space="preserve">218.0</w:t>
+            </w:r>
+          </w:p>
+        </w:tc>
+      </w:tr>
+      <w:tr>
+        <w:tc>
+          <w:p>
+            <w:pPr>
+              <w:pStyle w:val="Compact"/>
+              <w:jc w:val="right"/>
+            </w:pPr>
+            <w:r>
+              <w:t xml:space="preserve">13</w:t>
+            </w:r>
+          </w:p>
+        </w:tc>
+        <w:tc>
+          <w:p>
+            <w:pPr>
+              <w:pStyle w:val="Compact"/>
+              <w:jc w:val="left"/>
+            </w:pPr>
+            <w:r>
+              <w:t xml:space="preserve">B</w:t>
+            </w:r>
+          </w:p>
+        </w:tc>
+        <w:tc>
+          <w:p>
+            <w:pPr>
+              <w:pStyle w:val="Compact"/>
+              <w:jc w:val="right"/>
+            </w:pPr>
+            <w:r>
+              <w:t xml:space="preserve">214.1</w:t>
+            </w:r>
+          </w:p>
+        </w:tc>
+        <w:tc>
+          <w:p>
+            <w:pPr>
+              <w:pStyle w:val="Compact"/>
+              <w:jc w:val="right"/>
+            </w:pPr>
+            <w:r>
+              <w:t xml:space="preserve">219.5</w:t>
+            </w:r>
+          </w:p>
+        </w:tc>
+      </w:tr>
+      <w:tr>
+        <w:tc>
+          <w:p>
+            <w:pPr>
+              <w:pStyle w:val="Compact"/>
+              <w:jc w:val="right"/>
+            </w:pPr>
+            <w:r>
+              <w:t xml:space="preserve">13</w:t>
+            </w:r>
+          </w:p>
+        </w:tc>
+        <w:tc>
+          <w:p>
+            <w:pPr>
+              <w:pStyle w:val="Compact"/>
+              <w:jc w:val="left"/>
+            </w:pPr>
+            <w:r>
+              <w:t xml:space="preserve">B</w:t>
+            </w:r>
+          </w:p>
+        </w:tc>
+        <w:tc>
+          <w:p>
+            <w:pPr>
+              <w:pStyle w:val="Compact"/>
+              <w:jc w:val="right"/>
+            </w:pPr>
+            <w:r>
+              <w:t xml:space="preserve">224.3</w:t>
+            </w:r>
+          </w:p>
+        </w:tc>
+        <w:tc>
+          <w:p>
+            <w:pPr>
+              <w:pStyle w:val="Compact"/>
+              <w:jc w:val="right"/>
+            </w:pPr>
+            <w:r>
+              <w:t xml:space="preserve">219.5</w:t>
+            </w:r>
+          </w:p>
+        </w:tc>
+      </w:tr>
+      <w:tr>
+        <w:tc>
+          <w:p>
+            <w:pPr>
+              <w:pStyle w:val="Compact"/>
+              <w:jc w:val="right"/>
+            </w:pPr>
+            <w:r>
+              <w:t xml:space="preserve">13</w:t>
+            </w:r>
+          </w:p>
+        </w:tc>
+        <w:tc>
+          <w:p>
+            <w:pPr>
+              <w:pStyle w:val="Compact"/>
+              <w:jc w:val="left"/>
+            </w:pPr>
+            <w:r>
+              <w:t xml:space="preserve">B</w:t>
+            </w:r>
+          </w:p>
+        </w:tc>
+        <w:tc>
+          <w:p>
+            <w:pPr>
+              <w:pStyle w:val="Compact"/>
+              <w:jc w:val="right"/>
+            </w:pPr>
+            <w:r>
+              <w:t xml:space="preserve">217.4</w:t>
+            </w:r>
+          </w:p>
+        </w:tc>
+        <w:tc>
+          <w:p>
+            <w:pPr>
+              <w:pStyle w:val="Compact"/>
+              <w:jc w:val="right"/>
+            </w:pPr>
+            <w:r>
+              <w:t xml:space="preserve">222.3</w:t>
+            </w:r>
+          </w:p>
+        </w:tc>
+      </w:tr>
+      <w:tr>
+        <w:tc>
+          <w:p>
+            <w:pPr>
+              <w:pStyle w:val="Compact"/>
+              <w:jc w:val="right"/>
+            </w:pPr>
+            <w:r>
+              <w:t xml:space="preserve">14</w:t>
+            </w:r>
+          </w:p>
+        </w:tc>
+        <w:tc>
+          <w:p>
+            <w:pPr>
+              <w:pStyle w:val="Compact"/>
+              <w:jc w:val="left"/>
+            </w:pPr>
+            <w:r>
+              <w:t xml:space="preserve">A</w:t>
+            </w:r>
+          </w:p>
+        </w:tc>
+        <w:tc>
+          <w:p>
+            <w:pPr>
+              <w:pStyle w:val="Compact"/>
+              <w:jc w:val="right"/>
+            </w:pPr>
+            <w:r>
+              <w:t xml:space="preserve">223.9</w:t>
+            </w:r>
+          </w:p>
+        </w:tc>
+        <w:tc>
+          <w:p>
+            <w:pPr>
+              <w:pStyle w:val="Compact"/>
+              <w:jc w:val="right"/>
+            </w:pPr>
+            <w:r>
+              <w:t xml:space="preserve">211.8</w:t>
+            </w:r>
+          </w:p>
+        </w:tc>
+      </w:tr>
+      <w:tr>
+        <w:tc>
+          <w:p>
+            <w:pPr>
+              <w:pStyle w:val="Compact"/>
+              <w:jc w:val="right"/>
+            </w:pPr>
+            <w:r>
+              <w:t xml:space="preserve">14</w:t>
+            </w:r>
+          </w:p>
+        </w:tc>
+        <w:tc>
+          <w:p>
+            <w:pPr>
+              <w:pStyle w:val="Compact"/>
+              <w:jc w:val="left"/>
+            </w:pPr>
+            <w:r>
+              <w:t xml:space="preserve">A</w:t>
+            </w:r>
+          </w:p>
+        </w:tc>
+        <w:tc>
+          <w:p>
+            <w:pPr>
+              <w:pStyle w:val="Compact"/>
+              <w:jc w:val="right"/>
+            </w:pPr>
+            <w:r>
+              <w:t xml:space="preserve">220.6</w:t>
+            </w:r>
+          </w:p>
+        </w:tc>
+        <w:tc>
+          <w:p>
+            <w:pPr>
+              <w:pStyle w:val="Compact"/>
+              <w:jc w:val="right"/>
+            </w:pPr>
+            <w:r>
+              <w:t xml:space="preserve">218.2</w:t>
+            </w:r>
+          </w:p>
+        </w:tc>
+      </w:tr>
+      <w:tr>
+        <w:tc>
+          <w:p>
+            <w:pPr>
+              <w:pStyle w:val="Compact"/>
+              <w:jc w:val="right"/>
+            </w:pPr>
+            <w:r>
+              <w:t xml:space="preserve">14</w:t>
+            </w:r>
+          </w:p>
+        </w:tc>
+        <w:tc>
+          <w:p>
+            <w:pPr>
+              <w:pStyle w:val="Compact"/>
+              <w:jc w:val="left"/>
+            </w:pPr>
+            <w:r>
+              <w:t xml:space="preserve">A</w:t>
+            </w:r>
+          </w:p>
+        </w:tc>
+        <w:tc>
+          <w:p>
+            <w:pPr>
+              <w:pStyle w:val="Compact"/>
+              <w:jc w:val="right"/>
+            </w:pPr>
+            <w:r>
+              <w:t xml:space="preserve">219.5</w:t>
+            </w:r>
+          </w:p>
+        </w:tc>
+        <w:tc>
+          <w:p>
+            <w:pPr>
+              <w:pStyle w:val="Compact"/>
+              <w:jc w:val="right"/>
+            </w:pPr>
+            <w:r>
+              <w:t xml:space="preserve">218.3</w:t>
+            </w:r>
+          </w:p>
+        </w:tc>
+      </w:tr>
+      <w:tr>
+        <w:tc>
+          <w:p>
+            <w:pPr>
+              <w:pStyle w:val="Compact"/>
+              <w:jc w:val="right"/>
+            </w:pPr>
+            <w:r>
+              <w:t xml:space="preserve">14</w:t>
+            </w:r>
+          </w:p>
+        </w:tc>
+        <w:tc>
+          <w:p>
+            <w:pPr>
+              <w:pStyle w:val="Compact"/>
+              <w:jc w:val="left"/>
+            </w:pPr>
+            <w:r>
+              <w:t xml:space="preserve">A</w:t>
+            </w:r>
+          </w:p>
+        </w:tc>
+        <w:tc>
+          <w:p>
+            <w:pPr>
+              <w:pStyle w:val="Compact"/>
+              <w:jc w:val="right"/>
+            </w:pPr>
+            <w:r>
+              <w:t xml:space="preserve">219.6</w:t>
+            </w:r>
+          </w:p>
+        </w:tc>
+        <w:tc>
+          <w:p>
+            <w:pPr>
+              <w:pStyle w:val="Compact"/>
+              <w:jc w:val="right"/>
+            </w:pPr>
+            <w:r>
+              <w:t xml:space="preserve">217.4</w:t>
+            </w:r>
+          </w:p>
+        </w:tc>
+      </w:tr>
+      <w:tr>
+        <w:tc>
+          <w:p>
+            <w:pPr>
+              <w:pStyle w:val="Compact"/>
+              <w:jc w:val="right"/>
+            </w:pPr>
+            <w:r>
+              <w:t xml:space="preserve">15</w:t>
+            </w:r>
+          </w:p>
+        </w:tc>
+        <w:tc>
+          <w:p>
+            <w:pPr>
+              <w:pStyle w:val="Compact"/>
+              <w:jc w:val="left"/>
+            </w:pPr>
+            <w:r>
+              <w:t xml:space="preserve">A</w:t>
+            </w:r>
+          </w:p>
+        </w:tc>
+        <w:tc>
+          <w:p>
+            <w:pPr>
+              <w:pStyle w:val="Compact"/>
+              <w:jc w:val="right"/>
+            </w:pPr>
+            <w:r>
+              <w:t xml:space="preserve">218.1</w:t>
+            </w:r>
+          </w:p>
+        </w:tc>
+        <w:tc>
+          <w:p>
+            <w:pPr>
+              <w:pStyle w:val="Compact"/>
+              <w:jc w:val="right"/>
+            </w:pPr>
+            <w:r>
+              <w:t xml:space="preserve">214.6</w:t>
+            </w:r>
+          </w:p>
+        </w:tc>
+      </w:tr>
+      <w:tr>
+        <w:tc>
+          <w:p>
+            <w:pPr>
+              <w:pStyle w:val="Compact"/>
+              <w:jc w:val="right"/>
+            </w:pPr>
+            <w:r>
+              <w:t xml:space="preserve">15</w:t>
+            </w:r>
+          </w:p>
+        </w:tc>
+        <w:tc>
+          <w:p>
+            <w:pPr>
+              <w:pStyle w:val="Compact"/>
+              <w:jc w:val="left"/>
+            </w:pPr>
+            <w:r>
+              <w:t xml:space="preserve">A</w:t>
+            </w:r>
+          </w:p>
+        </w:tc>
+        <w:tc>
+          <w:p>
+            <w:pPr>
+              <w:pStyle w:val="Compact"/>
+              <w:jc w:val="right"/>
+            </w:pPr>
+            <w:r>
+              <w:t xml:space="preserve">218.8</w:t>
+            </w:r>
+          </w:p>
+        </w:tc>
+        <w:tc>
+          <w:p>
+            <w:pPr>
+              <w:pStyle w:val="Compact"/>
+              <w:jc w:val="right"/>
+            </w:pPr>
+            <w:r>
+              <w:t xml:space="preserve">215.7</w:t>
+            </w:r>
+          </w:p>
+        </w:tc>
+      </w:tr>
+      <w:tr>
+        <w:tc>
+          <w:p>
+            <w:pPr>
+              <w:pStyle w:val="Compact"/>
+              <w:jc w:val="right"/>
+            </w:pPr>
+            <w:r>
+              <w:t xml:space="preserve">15</w:t>
+            </w:r>
+          </w:p>
+        </w:tc>
+        <w:tc>
+          <w:p>
+            <w:pPr>
+              <w:pStyle w:val="Compact"/>
+              <w:jc w:val="left"/>
+            </w:pPr>
+            <w:r>
+              <w:t xml:space="preserve">A</w:t>
+            </w:r>
+          </w:p>
+        </w:tc>
+        <w:tc>
+          <w:p>
+            <w:pPr>
+              <w:pStyle w:val="Compact"/>
+              <w:jc w:val="right"/>
+            </w:pPr>
+            <w:r>
+              <w:t xml:space="preserve">218.4</w:t>
+            </w:r>
+          </w:p>
+        </w:tc>
+        <w:tc>
+          <w:p>
+            <w:pPr>
+              <w:pStyle w:val="Compact"/>
+              <w:jc w:val="right"/>
+            </w:pPr>
+            <w:r>
+              <w:t xml:space="preserve">218.0</w:t>
+            </w:r>
+          </w:p>
+        </w:tc>
+      </w:tr>
+      <w:tr>
+        <w:tc>
+          <w:p>
+            <w:pPr>
+              <w:pStyle w:val="Compact"/>
+              <w:jc w:val="right"/>
+            </w:pPr>
+            <w:r>
+              <w:t xml:space="preserve">15</w:t>
+            </w:r>
+          </w:p>
+        </w:tc>
+        <w:tc>
+          <w:p>
+            <w:pPr>
+              <w:pStyle w:val="Compact"/>
+              <w:jc w:val="left"/>
+            </w:pPr>
+            <w:r>
+              <w:t xml:space="preserve">A</w:t>
+            </w:r>
+          </w:p>
+        </w:tc>
+        <w:tc>
+          <w:p>
+            <w:pPr>
+              <w:pStyle w:val="Compact"/>
+              <w:jc w:val="right"/>
+            </w:pPr>
+            <w:r>
+              <w:t xml:space="preserve">217.9</w:t>
+            </w:r>
+          </w:p>
+        </w:tc>
+        <w:tc>
+          <w:p>
+            <w:pPr>
+              <w:pStyle w:val="Compact"/>
+              <w:jc w:val="right"/>
+            </w:pPr>
+            <w:r>
+              <w:t xml:space="preserve">216.4</w:t>
+            </w:r>
+          </w:p>
+        </w:tc>
+      </w:tr>
+      <w:tr>
+        <w:tc>
+          <w:p>
+            <w:pPr>
+              <w:pStyle w:val="Compact"/>
+              <w:jc w:val="right"/>
+            </w:pPr>
+            <w:r>
+              <w:t xml:space="preserve">16</w:t>
+            </w:r>
+          </w:p>
+        </w:tc>
+        <w:tc>
+          <w:p>
+            <w:pPr>
+              <w:pStyle w:val="Compact"/>
+              <w:jc w:val="left"/>
+            </w:pPr>
+            <w:r>
+              <w:t xml:space="preserve">B</w:t>
+            </w:r>
+          </w:p>
+        </w:tc>
+        <w:tc>
+          <w:p>
+            <w:pPr>
+              <w:pStyle w:val="Compact"/>
+              <w:jc w:val="right"/>
+            </w:pPr>
+            <w:r>
+              <w:t xml:space="preserve">216.9</w:t>
+            </w:r>
+          </w:p>
+        </w:tc>
+        <w:tc>
+          <w:p>
+            <w:pPr>
+              <w:pStyle w:val="Compact"/>
+              <w:jc w:val="right"/>
+            </w:pPr>
+            <w:r>
+              <w:t xml:space="preserve">215.6</w:t>
+            </w:r>
+          </w:p>
+        </w:tc>
+      </w:tr>
+      <w:tr>
+        <w:tc>
+          <w:p>
+            <w:pPr>
+              <w:pStyle w:val="Compact"/>
+              <w:jc w:val="right"/>
+            </w:pPr>
+            <w:r>
+              <w:t xml:space="preserve">16</w:t>
+            </w:r>
+          </w:p>
+        </w:tc>
+        <w:tc>
+          <w:p>
+            <w:pPr>
+              <w:pStyle w:val="Compact"/>
+              <w:jc w:val="left"/>
+            </w:pPr>
+            <w:r>
+              <w:t xml:space="preserve">B</w:t>
+            </w:r>
+          </w:p>
+        </w:tc>
+        <w:tc>
+          <w:p>
+            <w:pPr>
+              <w:pStyle w:val="Compact"/>
+              <w:jc w:val="right"/>
+            </w:pPr>
+            <w:r>
+              <w:t xml:space="preserve">221.6</w:t>
+            </w:r>
+          </w:p>
+        </w:tc>
+        <w:tc>
+          <w:p>
+            <w:pPr>
+              <w:pStyle w:val="Compact"/>
+              <w:jc w:val="right"/>
+            </w:pPr>
+            <w:r>
+              <w:t xml:space="preserve">220.4</w:t>
+            </w:r>
+          </w:p>
+        </w:tc>
+      </w:tr>
+      <w:tr>
+        <w:tc>
+          <w:p>
+            <w:pPr>
+              <w:pStyle w:val="Compact"/>
+              <w:jc w:val="right"/>
+            </w:pPr>
+            <w:r>
+              <w:t xml:space="preserve">16</w:t>
+            </w:r>
+          </w:p>
+        </w:tc>
+        <w:tc>
+          <w:p>
+            <w:pPr>
+              <w:pStyle w:val="Compact"/>
+              <w:jc w:val="left"/>
+            </w:pPr>
+            <w:r>
+              <w:t xml:space="preserve">B</w:t>
+            </w:r>
+          </w:p>
+        </w:tc>
+        <w:tc>
+          <w:p>
+            <w:pPr>
+              <w:pStyle w:val="Compact"/>
+              <w:jc w:val="right"/>
+            </w:pPr>
+            <w:r>
+              <w:t xml:space="preserve">220.6</w:t>
+            </w:r>
+          </w:p>
+        </w:tc>
+        <w:tc>
+          <w:p>
+            <w:pPr>
+              <w:pStyle w:val="Compact"/>
+              <w:jc w:val="right"/>
+            </w:pPr>
+            <w:r>
+              <w:t xml:space="preserve">217.3</w:t>
+            </w:r>
+          </w:p>
+        </w:tc>
+      </w:tr>
+      <w:tr>
+        <w:tc>
+          <w:p>
+            <w:pPr>
+              <w:pStyle w:val="Compact"/>
+              <w:jc w:val="right"/>
+            </w:pPr>
+            <w:r>
+              <w:t xml:space="preserve">16</w:t>
+            </w:r>
+          </w:p>
+        </w:tc>
+        <w:tc>
+          <w:p>
+            <w:pPr>
+              <w:pStyle w:val="Compact"/>
+              <w:jc w:val="left"/>
+            </w:pPr>
+            <w:r>
+              <w:t xml:space="preserve">B</w:t>
+            </w:r>
+          </w:p>
+        </w:tc>
+        <w:tc>
+          <w:p>
+            <w:pPr>
+              <w:pStyle w:val="Compact"/>
+              <w:jc w:val="right"/>
+            </w:pPr>
+            <w:r>
+              <w:t xml:space="preserve">222.6</w:t>
+            </w:r>
+          </w:p>
+        </w:tc>
+        <w:tc>
+          <w:p>
+            <w:pPr>
+              <w:pStyle w:val="Compact"/>
+              <w:jc w:val="right"/>
+            </w:pPr>
+            <w:r>
+              <w:t xml:space="preserve">216.2</w:t>
+            </w:r>
+          </w:p>
+        </w:tc>
+      </w:tr>
+      <w:tr>
+        <w:tc>
+          <w:p>
+            <w:pPr>
+              <w:pStyle w:val="Compact"/>
+              <w:jc w:val="right"/>
+            </w:pPr>
+            <w:r>
+              <w:t xml:space="preserve">17</w:t>
+            </w:r>
+          </w:p>
+        </w:tc>
+        <w:tc>
+          <w:p>
+            <w:pPr>
+              <w:pStyle w:val="Compact"/>
+              <w:jc w:val="left"/>
+            </w:pPr>
+            <w:r>
+              <w:t xml:space="preserve">B</w:t>
+            </w:r>
+          </w:p>
+        </w:tc>
+        <w:tc>
+          <w:p>
+            <w:pPr>
+              <w:pStyle w:val="Compact"/>
+              <w:jc w:val="right"/>
+            </w:pPr>
+            <w:r>
+              <w:t xml:space="preserve">217.9</w:t>
+            </w:r>
+          </w:p>
+        </w:tc>
+        <w:tc>
+          <w:p>
+            <w:pPr>
+              <w:pStyle w:val="Compact"/>
+              <w:jc w:val="right"/>
+            </w:pPr>
+            <w:r>
+              <w:t xml:space="preserve">212.5</w:t>
+            </w:r>
+          </w:p>
+        </w:tc>
+      </w:tr>
+      <w:tr>
+        <w:tc>
+          <w:p>
+            <w:pPr>
+              <w:pStyle w:val="Compact"/>
+              <w:jc w:val="right"/>
+            </w:pPr>
+            <w:r>
+              <w:t xml:space="preserve">17</w:t>
+            </w:r>
+          </w:p>
+        </w:tc>
+        <w:tc>
+          <w:p>
+            <w:pPr>
+              <w:pStyle w:val="Compact"/>
+              <w:jc w:val="left"/>
+            </w:pPr>
+            <w:r>
+              <w:t xml:space="preserve">B</w:t>
+            </w:r>
+          </w:p>
+        </w:tc>
+        <w:tc>
+          <w:p>
+            <w:pPr>
+              <w:pStyle w:val="Compact"/>
+              <w:jc w:val="right"/>
+            </w:pPr>
+            <w:r>
+              <w:t xml:space="preserve">225.7</w:t>
+            </w:r>
+          </w:p>
+        </w:tc>
+        <w:tc>
+          <w:p>
+            <w:pPr>
+              <w:pStyle w:val="Compact"/>
+              <w:jc w:val="right"/>
+            </w:pPr>
+            <w:r>
+              <w:t xml:space="preserve">214.6</w:t>
+            </w:r>
+          </w:p>
+        </w:tc>
+      </w:tr>
+      <w:tr>
+        <w:tc>
+          <w:p>
+            <w:pPr>
+              <w:pStyle w:val="Compact"/>
+              <w:jc w:val="right"/>
+            </w:pPr>
+            <w:r>
+              <w:t xml:space="preserve">17</w:t>
+            </w:r>
+          </w:p>
+        </w:tc>
+        <w:tc>
+          <w:p>
+            <w:pPr>
+              <w:pStyle w:val="Compact"/>
+              <w:jc w:val="left"/>
+            </w:pPr>
+            <w:r>
+              <w:t xml:space="preserve">B</w:t>
+            </w:r>
+          </w:p>
+        </w:tc>
+        <w:tc>
+          <w:p>
+            <w:pPr>
+              <w:pStyle w:val="Compact"/>
+              <w:jc w:val="right"/>
+            </w:pPr>
+            <w:r>
+              <w:t xml:space="preserve">222.2</w:t>
+            </w:r>
+          </w:p>
+        </w:tc>
+        <w:tc>
+          <w:p>
+            <w:pPr>
+              <w:pStyle w:val="Compact"/>
+              <w:jc w:val="right"/>
+            </w:pPr>
+            <w:r>
+              <w:t xml:space="preserve">209.7</w:t>
+            </w:r>
+          </w:p>
+        </w:tc>
+      </w:tr>
+      <w:tr>
+        <w:tc>
+          <w:p>
+            <w:pPr>
+              <w:pStyle w:val="Compact"/>
+              <w:jc w:val="right"/>
+            </w:pPr>
+            <w:r>
+              <w:t xml:space="preserve">17</w:t>
+            </w:r>
+          </w:p>
+        </w:tc>
+        <w:tc>
+          <w:p>
+            <w:pPr>
+              <w:pStyle w:val="Compact"/>
+              <w:jc w:val="left"/>
+            </w:pPr>
+            <w:r>
+              <w:t xml:space="preserve">B</w:t>
+            </w:r>
+          </w:p>
+        </w:tc>
+        <w:tc>
+          <w:p>
+            <w:pPr>
+              <w:pStyle w:val="Compact"/>
+              <w:jc w:val="right"/>
+            </w:pPr>
+            <w:r>
+              <w:t xml:space="preserve">216.1</w:t>
+            </w:r>
+          </w:p>
+        </w:tc>
+        <w:tc>
+          <w:p>
+            <w:pPr>
+              <w:pStyle w:val="Compact"/>
+              <w:jc w:val="right"/>
+            </w:pPr>
+            <w:r>
+              <w:t xml:space="preserve">211.3</w:t>
+            </w:r>
+          </w:p>
+        </w:tc>
+      </w:tr>
+      <w:tr>
+        <w:tc>
+          <w:p>
+            <w:pPr>
+              <w:pStyle w:val="Compact"/>
+              <w:jc w:val="right"/>
+            </w:pPr>
+            <w:r>
+              <w:t xml:space="preserve">18</w:t>
+            </w:r>
+          </w:p>
+        </w:tc>
+        <w:tc>
+          <w:p>
+            <w:pPr>
+              <w:pStyle w:val="Compact"/>
+              <w:jc w:val="left"/>
+            </w:pPr>
+            <w:r>
+              <w:t xml:space="preserve">A</w:t>
+            </w:r>
+          </w:p>
+        </w:tc>
+        <w:tc>
+          <w:p>
+            <w:pPr>
+              <w:pStyle w:val="Compact"/>
+              <w:jc w:val="right"/>
+            </w:pPr>
+            <w:r>
+              <w:t xml:space="preserve">224.2</w:t>
+            </w:r>
+          </w:p>
+        </w:tc>
+        <w:tc>
+          <w:p>
+            <w:pPr>
+              <w:pStyle w:val="Compact"/>
+              <w:jc w:val="right"/>
+            </w:pPr>
+            <w:r>
+              <w:t xml:space="preserve">215.8</w:t>
+            </w:r>
+          </w:p>
+        </w:tc>
+      </w:tr>
+      <w:tr>
+        <w:tc>
+          <w:p>
+            <w:pPr>
+              <w:pStyle w:val="Compact"/>
+              <w:jc w:val="right"/>
+            </w:pPr>
+            <w:r>
+              <w:t xml:space="preserve">18</w:t>
+            </w:r>
+          </w:p>
+        </w:tc>
+        <w:tc>
+          <w:p>
+            <w:pPr>
+              <w:pStyle w:val="Compact"/>
+              <w:jc w:val="left"/>
+            </w:pPr>
+            <w:r>
+              <w:t xml:space="preserve">A</w:t>
+            </w:r>
+          </w:p>
+        </w:tc>
+        <w:tc>
+          <w:p>
+            <w:pPr>
+              <w:pStyle w:val="Compact"/>
+              <w:jc w:val="right"/>
+            </w:pPr>
+            <w:r>
+              <w:t xml:space="preserve">216.2</w:t>
+            </w:r>
+          </w:p>
+        </w:tc>
+        <w:tc>
+          <w:p>
+            <w:pPr>
+              <w:pStyle w:val="Compact"/>
+              <w:jc w:val="right"/>
+            </w:pPr>
+            <w:r>
+              <w:t xml:space="preserve">219.9</w:t>
+            </w:r>
+          </w:p>
+        </w:tc>
+      </w:tr>
+      <w:tr>
+        <w:tc>
+          <w:p>
+            <w:pPr>
+              <w:pStyle w:val="Compact"/>
+              <w:jc w:val="right"/>
+            </w:pPr>
+            <w:r>
+              <w:t xml:space="preserve">18</w:t>
+            </w:r>
+          </w:p>
+        </w:tc>
+        <w:tc>
+          <w:p>
+            <w:pPr>
+              <w:pStyle w:val="Compact"/>
+              <w:jc w:val="left"/>
+            </w:pPr>
+            <w:r>
+              <w:t xml:space="preserve">A</w:t>
+            </w:r>
+          </w:p>
+        </w:tc>
+        <w:tc>
+          <w:p>
+            <w:pPr>
+              <w:pStyle w:val="Compact"/>
+              <w:jc w:val="right"/>
+            </w:pPr>
+            <w:r>
+              <w:t xml:space="preserve">219.9</w:t>
+            </w:r>
+          </w:p>
+        </w:tc>
+        <w:tc>
+          <w:p>
+            <w:pPr>
+              <w:pStyle w:val="Compact"/>
+              <w:jc w:val="right"/>
+            </w:pPr>
+            <w:r>
+              <w:t xml:space="preserve">216.5</w:t>
+            </w:r>
+          </w:p>
+        </w:tc>
+      </w:tr>
+      <w:tr>
+        <w:tc>
+          <w:p>
+            <w:pPr>
+              <w:pStyle w:val="Compact"/>
+              <w:jc w:val="right"/>
+            </w:pPr>
+            <w:r>
+              <w:t xml:space="preserve">18</w:t>
+            </w:r>
+          </w:p>
+        </w:tc>
+        <w:tc>
+          <w:p>
+            <w:pPr>
+              <w:pStyle w:val="Compact"/>
+              <w:jc w:val="left"/>
+            </w:pPr>
+            <w:r>
+              <w:t xml:space="preserve">A</w:t>
+            </w:r>
+          </w:p>
+        </w:tc>
+        <w:tc>
+          <w:p>
+            <w:pPr>
+              <w:pStyle w:val="Compact"/>
+              <w:jc w:val="right"/>
+            </w:pPr>
+            <w:r>
+              <w:t xml:space="preserve">220.4</w:t>
+            </w:r>
+          </w:p>
+        </w:tc>
+        <w:tc>
+          <w:p>
+            <w:pPr>
+              <w:pStyle w:val="Compact"/>
+              <w:jc w:val="right"/>
+            </w:pPr>
+            <w:r>
+              <w:t xml:space="preserve">211.9</w:t>
+            </w:r>
+          </w:p>
+        </w:tc>
+      </w:tr>
+      <w:tr>
+        <w:tc>
+          <w:p>
+            <w:pPr>
+              <w:pStyle w:val="Compact"/>
+              <w:jc w:val="right"/>
+            </w:pPr>
+            <w:r>
+              <w:t xml:space="preserve">19</w:t>
+            </w:r>
+          </w:p>
+        </w:tc>
+        <w:tc>
+          <w:p>
+            <w:pPr>
+              <w:pStyle w:val="Compact"/>
+              <w:jc w:val="left"/>
+            </w:pPr>
+            <w:r>
+              <w:t xml:space="preserve">A</w:t>
+            </w:r>
+          </w:p>
+        </w:tc>
+        <w:tc>
+          <w:p>
+            <w:pPr>
+              <w:pStyle w:val="Compact"/>
+              <w:jc w:val="right"/>
+            </w:pPr>
+            <w:r>
+              <w:t xml:space="preserve">214.1</w:t>
+            </w:r>
+          </w:p>
+        </w:tc>
+        <w:tc>
+          <w:p>
+            <w:pPr>
+              <w:pStyle w:val="Compact"/>
+              <w:jc w:val="right"/>
+            </w:pPr>
+            <w:r>
+              <w:t xml:space="preserve">213.7</w:t>
+            </w:r>
+          </w:p>
+        </w:tc>
+      </w:tr>
+      <w:tr>
+        <w:tc>
+          <w:p>
+            <w:pPr>
+              <w:pStyle w:val="Compact"/>
+              <w:jc w:val="right"/>
+            </w:pPr>
+            <w:r>
+              <w:t xml:space="preserve">19</w:t>
+            </w:r>
+          </w:p>
+        </w:tc>
+        <w:tc>
+          <w:p>
+            <w:pPr>
+              <w:pStyle w:val="Compact"/>
+              <w:jc w:val="left"/>
+            </w:pPr>
+            <w:r>
+              <w:t xml:space="preserve">A</w:t>
+            </w:r>
+          </w:p>
+        </w:tc>
+        <w:tc>
+          <w:p>
+            <w:pPr>
+              <w:pStyle w:val="Compact"/>
+              <w:jc w:val="right"/>
+            </w:pPr>
+            <w:r>
+              <w:t xml:space="preserve">219.7</w:t>
+            </w:r>
+          </w:p>
+        </w:tc>
+        <w:tc>
+          <w:p>
+            <w:pPr>
+              <w:pStyle w:val="Compact"/>
+              <w:jc w:val="right"/>
+            </w:pPr>
+            <w:r>
+              <w:t xml:space="preserve">209.7</w:t>
+            </w:r>
+          </w:p>
+        </w:tc>
+      </w:tr>
+      <w:tr>
+        <w:tc>
+          <w:p>
+            <w:pPr>
+              <w:pStyle w:val="Compact"/>
+              <w:jc w:val="right"/>
+            </w:pPr>
+            <w:r>
+              <w:t xml:space="preserve">19</w:t>
+            </w:r>
+          </w:p>
+        </w:tc>
+        <w:tc>
+          <w:p>
+            <w:pPr>
+              <w:pStyle w:val="Compact"/>
+              <w:jc w:val="left"/>
+            </w:pPr>
+            <w:r>
+              <w:t xml:space="preserve">A</w:t>
+            </w:r>
+          </w:p>
+        </w:tc>
+        <w:tc>
+          <w:p>
+            <w:pPr>
+              <w:pStyle w:val="Compact"/>
+              <w:jc w:val="right"/>
+            </w:pPr>
+            <w:r>
+              <w:t xml:space="preserve">222.4</w:t>
+            </w:r>
+          </w:p>
+        </w:tc>
+        <w:tc>
+          <w:p>
+            <w:pPr>
+              <w:pStyle w:val="Compact"/>
+              <w:jc w:val="right"/>
+            </w:pPr>
+            <w:r>
+              <w:t xml:space="preserve">216.9</w:t>
+            </w:r>
+          </w:p>
+        </w:tc>
+      </w:tr>
+      <w:tr>
+        <w:tc>
+          <w:p>
+            <w:pPr>
+              <w:pStyle w:val="Compact"/>
+              <w:jc w:val="right"/>
+            </w:pPr>
+            <w:r>
+              <w:t xml:space="preserve">19</w:t>
+            </w:r>
+          </w:p>
+        </w:tc>
+        <w:tc>
+          <w:p>
+            <w:pPr>
+              <w:pStyle w:val="Compact"/>
+              <w:jc w:val="left"/>
+            </w:pPr>
+            <w:r>
+              <w:t xml:space="preserve">A</w:t>
+            </w:r>
+          </w:p>
+        </w:tc>
+        <w:tc>
+          <w:p>
+            <w:pPr>
+              <w:pStyle w:val="Compact"/>
+              <w:jc w:val="right"/>
+            </w:pPr>
+            <w:r>
+              <w:t xml:space="preserve">224.5</w:t>
+            </w:r>
+          </w:p>
+        </w:tc>
+        <w:tc>
+          <w:p>
+            <w:pPr>
+              <w:pStyle w:val="Compact"/>
+              <w:jc w:val="right"/>
+            </w:pPr>
+            <w:r>
+              <w:t xml:space="preserve">213.1</w:t>
+            </w:r>
+          </w:p>
+        </w:tc>
+      </w:tr>
+      <w:tr>
+        <w:tc>
+          <w:p>
+            <w:pPr>
+              <w:pStyle w:val="Compact"/>
+              <w:jc w:val="right"/>
+            </w:pPr>
+            <w:r>
+              <w:t xml:space="preserve">20</w:t>
+            </w:r>
+          </w:p>
+        </w:tc>
+        <w:tc>
+          <w:p>
+            <w:pPr>
+              <w:pStyle w:val="Compact"/>
+              <w:jc w:val="left"/>
+            </w:pPr>
+            <w:r>
+              <w:t xml:space="preserve">A</w:t>
+            </w:r>
+          </w:p>
+        </w:tc>
+        <w:tc>
+          <w:p>
+            <w:pPr>
+              <w:pStyle w:val="Compact"/>
+              <w:jc w:val="right"/>
+            </w:pPr>
+            <w:r>
+              <w:t xml:space="preserve">221.1</w:t>
+            </w:r>
+          </w:p>
+        </w:tc>
+        <w:tc>
+          <w:p>
+            <w:pPr>
+              <w:pStyle w:val="Compact"/>
+              <w:jc w:val="right"/>
+            </w:pPr>
+            <w:r>
+              <w:t xml:space="preserve">212.5</w:t>
+            </w:r>
+          </w:p>
+        </w:tc>
+      </w:tr>
+      <w:tr>
+        <w:tc>
+          <w:p>
+            <w:pPr>
+              <w:pStyle w:val="Compact"/>
+              <w:jc w:val="right"/>
+            </w:pPr>
+            <w:r>
+              <w:t xml:space="preserve">20</w:t>
+            </w:r>
+          </w:p>
+        </w:tc>
+        <w:tc>
+          <w:p>
+            <w:pPr>
+              <w:pStyle w:val="Compact"/>
+              <w:jc w:val="left"/>
+            </w:pPr>
+            <w:r>
+              <w:t xml:space="preserve">A</w:t>
+            </w:r>
+          </w:p>
+        </w:tc>
+        <w:tc>
+          <w:p>
+            <w:pPr>
+              <w:pStyle w:val="Compact"/>
+              <w:jc w:val="right"/>
+            </w:pPr>
+            <w:r>
+              <w:t xml:space="preserve">225.0</w:t>
+            </w:r>
+          </w:p>
+        </w:tc>
+        <w:tc>
+          <w:p>
+            <w:pPr>
+              <w:pStyle w:val="Compact"/>
+              <w:jc w:val="right"/>
+            </w:pPr>
+            <w:r>
+              <w:t xml:space="preserve">217.5</w:t>
+            </w:r>
+          </w:p>
+        </w:tc>
+      </w:tr>
+      <w:tr>
+        <w:tc>
+          <w:p>
+            <w:pPr>
+              <w:pStyle w:val="Compact"/>
+              <w:jc w:val="right"/>
+            </w:pPr>
+            <w:r>
+              <w:t xml:space="preserve">20</w:t>
+            </w:r>
+          </w:p>
+        </w:tc>
+        <w:tc>
+          <w:p>
+            <w:pPr>
+              <w:pStyle w:val="Compact"/>
+              <w:jc w:val="left"/>
+            </w:pPr>
+            <w:r>
+              <w:t xml:space="preserve">A</w:t>
+            </w:r>
+          </w:p>
+        </w:tc>
+        <w:tc>
+          <w:p>
+            <w:pPr>
+              <w:pStyle w:val="Compact"/>
+              <w:jc w:val="right"/>
+            </w:pPr>
+            <w:r>
+              <w:t xml:space="preserve">222.7</w:t>
+            </w:r>
+          </w:p>
+        </w:tc>
+        <w:tc>
+          <w:p>
+            <w:pPr>
+              <w:pStyle w:val="Compact"/>
+              <w:jc w:val="right"/>
+            </w:pPr>
+            <w:r>
+              <w:t xml:space="preserve">217.4</w:t>
+            </w:r>
+          </w:p>
+        </w:tc>
+      </w:tr>
+      <w:tr>
+        <w:tc>
+          <w:p>
+            <w:pPr>
+              <w:pStyle w:val="Compact"/>
+              <w:jc w:val="right"/>
+            </w:pPr>
+            <w:r>
+              <w:t xml:space="preserve">20</w:t>
+            </w:r>
+          </w:p>
+        </w:tc>
+        <w:tc>
+          <w:p>
+            <w:pPr>
+              <w:pStyle w:val="Compact"/>
+              <w:jc w:val="left"/>
+            </w:pPr>
+            <w:r>
+              <w:t xml:space="preserve">A</w:t>
+            </w:r>
+          </w:p>
+        </w:tc>
+        <w:tc>
+          <w:p>
+            <w:pPr>
+              <w:pStyle w:val="Compact"/>
+              <w:jc w:val="right"/>
+            </w:pPr>
+            <w:r>
+              <w:t xml:space="preserve">222.2</w:t>
+            </w:r>
+          </w:p>
+        </w:tc>
+        <w:tc>
+          <w:p>
+            <w:pPr>
+              <w:pStyle w:val="Compact"/>
+              <w:jc w:val="right"/>
+            </w:pPr>
+            <w:r>
+              <w:t xml:space="preserve">215.7</w:t>
+            </w:r>
+          </w:p>
+        </w:tc>
+      </w:tr>
+    </w:tbl>
     <w:p>
       <w:pPr>
         <w:pStyle w:val="BodyText"/>
       </w:pPr>
       <w:r>
-        <w:t xml:space="preserve">Cual fue la semana con mayor demanda y cual fue la semana con menor variación</w:t>
+        <w:drawing>
+          <wp:inline>
+            <wp:extent cx="5334000" cy="4267200"/>
+            <wp:effectExtent b="0" l="0" r="0" t="0"/>
+            <wp:docPr descr="" title="" id="1" name="Picture"/>
+            <a:graphic>
+              <a:graphicData uri="http://schemas.openxmlformats.org/drawingml/2006/picture">
+                <pic:pic>
+                  <pic:nvPicPr>
+                    <pic:cNvPr descr="Demanda_tomate_files/figure-docx/unnamed-chunk-8-1.png" id="0" name="Picture"/>
+                    <pic:cNvPicPr>
+                      <a:picLocks noChangeArrowheads="1" noChangeAspect="1"/>
+                    </pic:cNvPicPr>
+                  </pic:nvPicPr>
+                  <pic:blipFill>
+                    <a:blip r:embed="rId24"/>
+                    <a:stretch>
+                      <a:fillRect/>
+                    </a:stretch>
+                  </pic:blipFill>
+                  <pic:spPr bwMode="auto">
+                    <a:xfrm>
+                      <a:off x="0" y="0"/>
+                      <a:ext cx="5334000" cy="4267200"/>
+                    </a:xfrm>
+                    <a:prstGeom prst="rect">
+                      <a:avLst/>
+                    </a:prstGeom>
+                    <a:noFill/>
+                    <a:ln w="9525">
+                      <a:noFill/>
+                      <a:headEnd/>
+                      <a:tailEnd/>
+                    </a:ln>
+                  </pic:spPr>
+                </pic:pic>
+              </a:graphicData>
+            </a:graphic>
+          </wp:inline>
+        </w:drawing>
       </w:r>
     </w:p>
-    <w:bookmarkEnd w:id="24"/>
+    <w:bookmarkEnd w:id="25"/>
     <w:sectPr/>
   </w:body>
 </w:document>

</xml_diff>